<commit_message>
I have made changes
</commit_message>
<xml_diff>
--- a/Thesis/OOSE Proposal Final.docx
+++ b/Thesis/OOSE Proposal Final.docx
@@ -2382,8 +2382,13 @@
         <w:jc w:val="center"/>
       </w:pPr>
       <w:r>
-        <w:t>AHMAD HUSSAIN ???</w:t>
-      </w:r>
+        <w:t xml:space="preserve">AHMAD </w:t>
+      </w:r>
+      <w:proofErr w:type="gramStart"/>
+      <w:r>
+        <w:t>HUSSAIN ???</w:t>
+      </w:r>
+      <w:proofErr w:type="gramEnd"/>
     </w:p>
     <w:p>
       <w:pPr>
@@ -2730,7 +2735,25 @@
           <w:sz w:val="24"/>
           <w:szCs w:val="24"/>
         </w:rPr>
-        <w:t>For capacity the system offers two options either all items and stuff is stored in the user provided storage or it is stored in the system provided capacity. Either way in both cases the system’s output will be maximum</w:t>
+        <w:t xml:space="preserve">For capacity the system offers two options either all items and stuff </w:t>
+      </w:r>
+      <w:proofErr w:type="gramStart"/>
+      <w:r>
+        <w:rPr>
+          <w:rFonts w:ascii="Times New Roman" w:hAnsi="Times New Roman" w:cs="Times New Roman"/>
+          <w:sz w:val="24"/>
+          <w:szCs w:val="24"/>
+        </w:rPr>
+        <w:t>is</w:t>
+      </w:r>
+      <w:proofErr w:type="gramEnd"/>
+      <w:r>
+        <w:rPr>
+          <w:rFonts w:ascii="Times New Roman" w:hAnsi="Times New Roman" w:cs="Times New Roman"/>
+          <w:sz w:val="24"/>
+          <w:szCs w:val="24"/>
+        </w:rPr>
+        <w:t xml:space="preserve"> stored in the user provided storage or it is stored in the system provided capacity. Either way in both cases the system’s output will be maximum</w:t>
       </w:r>
       <w:r>
         <w:rPr>
@@ -3596,6 +3619,143 @@
     </w:p>
     <w:p>
       <w:pPr>
+        <w:spacing w:line="240" w:lineRule="auto"/>
+        <w:rPr>
+          <w:rFonts w:ascii="Times New Roman" w:hAnsi="Times New Roman" w:cs="Times New Roman"/>
+          <w:b/>
+          <w:bCs/>
+          <w:sz w:val="28"/>
+          <w:szCs w:val="28"/>
+        </w:rPr>
+      </w:pPr>
+      <w:r>
+        <w:rPr>
+          <w:rFonts w:ascii="Times New Roman" w:hAnsi="Times New Roman" w:cs="Times New Roman"/>
+          <w:b/>
+          <w:bCs/>
+          <w:sz w:val="28"/>
+          <w:szCs w:val="28"/>
+        </w:rPr>
+        <w:t>Yasin</w:t>
+      </w:r>
+      <w:r>
+        <w:rPr>
+          <w:rFonts w:ascii="Times New Roman" w:hAnsi="Times New Roman" w:cs="Times New Roman"/>
+          <w:b/>
+          <w:bCs/>
+          <w:sz w:val="28"/>
+          <w:szCs w:val="28"/>
+        </w:rPr>
+        <w:t xml:space="preserve"> </w:t>
+      </w:r>
+      <w:r>
+        <w:rPr>
+          <w:rFonts w:ascii="Times New Roman" w:hAnsi="Times New Roman" w:cs="Times New Roman"/>
+          <w:b/>
+          <w:bCs/>
+          <w:sz w:val="28"/>
+          <w:szCs w:val="28"/>
+        </w:rPr>
+        <w:t>(FA20-BSE-172)</w:t>
+      </w:r>
+    </w:p>
+    <w:p>
+      <w:pPr>
+        <w:spacing w:line="240" w:lineRule="auto"/>
+        <w:rPr>
+          <w:rFonts w:asciiTheme="minorHAnsi" w:hAnsiTheme="minorHAnsi" w:cstheme="minorHAnsi"/>
+          <w:b/>
+          <w:color w:val="244061" w:themeColor="accent1" w:themeShade="80"/>
+          <w:sz w:val="28"/>
+          <w:szCs w:val="28"/>
+          <w:u w:val="single"/>
+        </w:rPr>
+      </w:pPr>
+      <w:r>
+        <w:rPr>
+          <w:rFonts w:asciiTheme="minorHAnsi" w:hAnsiTheme="minorHAnsi" w:cstheme="minorHAnsi"/>
+          <w:sz w:val="28"/>
+          <w:szCs w:val="28"/>
+        </w:rPr>
+        <w:t xml:space="preserve">Use Case: </w:t>
+      </w:r>
+      <w:r>
+        <w:rPr>
+          <w:rFonts w:asciiTheme="minorHAnsi" w:hAnsiTheme="minorHAnsi" w:cstheme="minorHAnsi"/>
+          <w:b/>
+          <w:color w:val="244061" w:themeColor="accent1" w:themeShade="80"/>
+          <w:sz w:val="28"/>
+          <w:szCs w:val="28"/>
+          <w:u w:val="single"/>
+        </w:rPr>
+        <w:t>Production</w:t>
+      </w:r>
+      <w:r>
+        <w:rPr>
+          <w:rFonts w:asciiTheme="minorHAnsi" w:hAnsiTheme="minorHAnsi" w:cstheme="minorHAnsi"/>
+          <w:b/>
+          <w:color w:val="244061" w:themeColor="accent1" w:themeShade="80"/>
+          <w:sz w:val="28"/>
+          <w:szCs w:val="28"/>
+          <w:u w:val="single"/>
+        </w:rPr>
+        <w:t xml:space="preserve"> Management</w:t>
+      </w:r>
+    </w:p>
+    <w:p>
+      <w:pPr>
+        <w:spacing w:line="240" w:lineRule="auto"/>
+        <w:jc w:val="both"/>
+        <w:rPr>
+          <w:rFonts w:asciiTheme="majorBidi" w:hAnsiTheme="majorBidi" w:cstheme="majorBidi"/>
+          <w:b/>
+          <w:bCs/>
+          <w:color w:val="000000"/>
+          <w:sz w:val="28"/>
+          <w:szCs w:val="28"/>
+          <w:shd w:val="clear" w:color="auto" w:fill="FFFFFF"/>
+        </w:rPr>
+      </w:pPr>
+      <w:r>
+        <w:rPr>
+          <w:rFonts w:asciiTheme="majorBidi" w:hAnsiTheme="majorBidi" w:cstheme="majorBidi"/>
+          <w:b/>
+          <w:bCs/>
+          <w:color w:val="000000"/>
+          <w:sz w:val="28"/>
+          <w:szCs w:val="28"/>
+          <w:shd w:val="clear" w:color="auto" w:fill="FFFFFF"/>
+        </w:rPr>
+        <w:t>Production Management:</w:t>
+      </w:r>
+    </w:p>
+    <w:p>
+      <w:pPr>
+        <w:spacing w:line="240" w:lineRule="auto"/>
+        <w:jc w:val="both"/>
+        <w:rPr>
+          <w:rFonts w:asciiTheme="majorBidi" w:hAnsiTheme="majorBidi" w:cstheme="majorBidi"/>
+          <w:b/>
+          <w:bCs/>
+          <w:color w:val="000000"/>
+          <w:sz w:val="28"/>
+          <w:szCs w:val="28"/>
+          <w:shd w:val="clear" w:color="auto" w:fill="FFFFFF"/>
+        </w:rPr>
+      </w:pPr>
+      <w:r>
+        <w:rPr>
+          <w:rFonts w:asciiTheme="majorBidi" w:hAnsiTheme="majorBidi" w:cstheme="majorBidi"/>
+          <w:color w:val="000000"/>
+          <w:sz w:val="28"/>
+          <w:szCs w:val="28"/>
+          <w:shd w:val="clear" w:color="auto" w:fill="FFFFFF"/>
+        </w:rPr>
+        <w:t>This is a scientific process that involves the transformation of raw material(input) into desired product or service(output) by adding economic value. The production manager is responsible for Update Daily Production, View Machinery Timing (Start and End Time), and View Production Details for providing the main production report to the Project Manager or Supervisor according to that software app.</w:t>
+      </w:r>
+    </w:p>
+    <w:p>
+      <w:pPr>
         <w:pStyle w:val="Heading3"/>
         <w:rPr>
           <w:color w:val="365F91" w:themeColor="accent1" w:themeShade="BF"/>
@@ -3745,7 +3905,25 @@
           <w:sz w:val="28"/>
           <w:szCs w:val="28"/>
         </w:rPr>
-        <w:t>Ali Sher Khan(FA20-BSE-078)</w:t>
+        <w:t xml:space="preserve">Ali Sher </w:t>
+      </w:r>
+      <w:proofErr w:type="gramStart"/>
+      <w:r>
+        <w:rPr>
+          <w:rFonts w:asciiTheme="minorHAnsi" w:hAnsiTheme="minorHAnsi" w:cstheme="minorHAnsi"/>
+          <w:sz w:val="28"/>
+          <w:szCs w:val="28"/>
+        </w:rPr>
+        <w:t>Khan(</w:t>
+      </w:r>
+      <w:proofErr w:type="gramEnd"/>
+      <w:r>
+        <w:rPr>
+          <w:rFonts w:asciiTheme="minorHAnsi" w:hAnsiTheme="minorHAnsi" w:cstheme="minorHAnsi"/>
+          <w:sz w:val="28"/>
+          <w:szCs w:val="28"/>
+        </w:rPr>
+        <w:t>FA20-BSE-078)</w:t>
       </w:r>
       <w:bookmarkEnd w:id="25"/>
       <w:bookmarkEnd w:id="26"/>
@@ -3862,6 +4040,7 @@
           <w:sz w:val="28"/>
           <w:szCs w:val="28"/>
         </w:rPr>
+        <w:lastRenderedPageBreak/>
         <w:t xml:space="preserve">Stakeholders and Interests: </w:t>
       </w:r>
     </w:p>
@@ -3924,7 +4103,6 @@
           <w:sz w:val="28"/>
           <w:szCs w:val="28"/>
         </w:rPr>
-        <w:lastRenderedPageBreak/>
         <w:t>Pre-Conditions:</w:t>
       </w:r>
       <w:r>
@@ -4110,7 +4288,25 @@
           <w:sz w:val="28"/>
           <w:szCs w:val="28"/>
         </w:rPr>
-        <w:t xml:space="preserve">The software will show how much labor is free and how much labor is working. </w:t>
+        <w:t xml:space="preserve">The software will show how much labor is free and how much labor </w:t>
+      </w:r>
+      <w:proofErr w:type="gramStart"/>
+      <w:r>
+        <w:rPr>
+          <w:rFonts w:asciiTheme="minorHAnsi" w:hAnsiTheme="minorHAnsi" w:cstheme="minorHAnsi"/>
+          <w:sz w:val="28"/>
+          <w:szCs w:val="28"/>
+        </w:rPr>
+        <w:t>is</w:t>
+      </w:r>
+      <w:proofErr w:type="gramEnd"/>
+      <w:r>
+        <w:rPr>
+          <w:rFonts w:asciiTheme="minorHAnsi" w:hAnsiTheme="minorHAnsi" w:cstheme="minorHAnsi"/>
+          <w:sz w:val="28"/>
+          <w:szCs w:val="28"/>
+        </w:rPr>
+        <w:t xml:space="preserve"> working. </w:t>
       </w:r>
     </w:p>
     <w:p>
@@ -4132,6 +4328,7 @@
           <w:sz w:val="28"/>
           <w:szCs w:val="28"/>
         </w:rPr>
+        <w:lastRenderedPageBreak/>
         <w:t xml:space="preserve">In case if a labor is injured or any other act of God occurs the manager will take them to hospital or grant them leave which will be recorded by the software and then used to reschedule the event or use the free labor and allot them the work. </w:t>
       </w:r>
     </w:p>
@@ -4207,7 +4404,6 @@
           <w:sz w:val="28"/>
           <w:szCs w:val="28"/>
         </w:rPr>
-        <w:lastRenderedPageBreak/>
         <w:t>Extensions:</w:t>
       </w:r>
     </w:p>
@@ -4268,7 +4464,25 @@
           <w:sz w:val="28"/>
           <w:szCs w:val="28"/>
         </w:rPr>
-        <w:t>Lenovo monitors with ultra HD display.</w:t>
+        <w:t xml:space="preserve">Lenovo monitors with </w:t>
+      </w:r>
+      <w:proofErr w:type="gramStart"/>
+      <w:r>
+        <w:rPr>
+          <w:rFonts w:asciiTheme="minorHAnsi" w:hAnsiTheme="minorHAnsi" w:cstheme="minorHAnsi"/>
+          <w:sz w:val="28"/>
+          <w:szCs w:val="28"/>
+        </w:rPr>
+        <w:t>ultra HD</w:t>
+      </w:r>
+      <w:proofErr w:type="gramEnd"/>
+      <w:r>
+        <w:rPr>
+          <w:rFonts w:asciiTheme="minorHAnsi" w:hAnsiTheme="minorHAnsi" w:cstheme="minorHAnsi"/>
+          <w:sz w:val="28"/>
+          <w:szCs w:val="28"/>
+        </w:rPr>
+        <w:t xml:space="preserve"> display.</w:t>
       </w:r>
     </w:p>
     <w:p>
@@ -4430,8 +4644,18 @@
                 <w:sz w:val="28"/>
                 <w:szCs w:val="28"/>
               </w:rPr>
-              <w:t>UseCaseUC2:FinanceManagement</w:t>
-            </w:r>
+              <w:t>UseCaseUC</w:t>
+            </w:r>
+            <w:proofErr w:type="gramStart"/>
+            <w:r>
+              <w:rPr>
+                <w:rFonts w:asciiTheme="minorHAnsi" w:hAnsiTheme="minorHAnsi" w:cstheme="minorHAnsi"/>
+                <w:sz w:val="28"/>
+                <w:szCs w:val="28"/>
+              </w:rPr>
+              <w:t>2:FinanceManagement</w:t>
+            </w:r>
+            <w:proofErr w:type="gramEnd"/>
           </w:p>
         </w:tc>
       </w:tr>
@@ -4525,6 +4749,7 @@
           <w:sz w:val="28"/>
           <w:szCs w:val="28"/>
         </w:rPr>
+        <w:lastRenderedPageBreak/>
         <w:t xml:space="preserve">The Company will keep all the financial records in the database of the Silda Foods Administrative System and will be able to generate a report more likely a statement of financial position to the owner. </w:t>
       </w:r>
     </w:p>
@@ -4581,7 +4806,6 @@
           <w:sz w:val="28"/>
           <w:szCs w:val="28"/>
         </w:rPr>
-        <w:lastRenderedPageBreak/>
         <w:t>Pre-Conditions:</w:t>
       </w:r>
     </w:p>
@@ -4753,6 +4977,7 @@
           <w:sz w:val="28"/>
           <w:szCs w:val="28"/>
         </w:rPr>
+        <w:lastRenderedPageBreak/>
         <w:t>The records of paid liabilities and unpaid will be stored and only the owner will have access to alter it.</w:t>
       </w:r>
     </w:p>
@@ -4883,7 +5108,6 @@
           <w:sz w:val="28"/>
           <w:szCs w:val="28"/>
         </w:rPr>
-        <w:lastRenderedPageBreak/>
         <w:t>Extensions:</w:t>
       </w:r>
     </w:p>
@@ -4944,7 +5168,25 @@
           <w:sz w:val="28"/>
           <w:szCs w:val="28"/>
         </w:rPr>
-        <w:t>Lenovo monitors with ultra HD display.</w:t>
+        <w:t xml:space="preserve">Lenovo monitors with </w:t>
+      </w:r>
+      <w:proofErr w:type="gramStart"/>
+      <w:r>
+        <w:rPr>
+          <w:rFonts w:asciiTheme="minorHAnsi" w:hAnsiTheme="minorHAnsi" w:cstheme="minorHAnsi"/>
+          <w:sz w:val="28"/>
+          <w:szCs w:val="28"/>
+        </w:rPr>
+        <w:t>ultra HD</w:t>
+      </w:r>
+      <w:proofErr w:type="gramEnd"/>
+      <w:r>
+        <w:rPr>
+          <w:rFonts w:asciiTheme="minorHAnsi" w:hAnsiTheme="minorHAnsi" w:cstheme="minorHAnsi"/>
+          <w:sz w:val="28"/>
+          <w:szCs w:val="28"/>
+        </w:rPr>
+        <w:t xml:space="preserve"> display.</w:t>
       </w:r>
     </w:p>
     <w:p>
@@ -5067,6 +5309,7 @@
           <w:szCs w:val="28"/>
           <w:lang w:bidi="ar-SA"/>
         </w:rPr>
+        <w:lastRenderedPageBreak/>
         <w:drawing>
           <wp:inline distT="0" distB="0" distL="0" distR="0" wp14:anchorId="6455808F" wp14:editId="0EA93E40">
             <wp:extent cx="5943600" cy="3505200"/>
@@ -5162,28 +5405,28 @@
           <w:sz w:val="28"/>
           <w:szCs w:val="28"/>
         </w:rPr>
+        <w:t>(2)</w:t>
+      </w:r>
+    </w:p>
+    <w:p>
+      <w:pPr>
+        <w:rPr>
+          <w:rFonts w:asciiTheme="minorHAnsi" w:hAnsiTheme="minorHAnsi" w:cstheme="minorHAnsi"/>
+          <w:b/>
+          <w:sz w:val="28"/>
+          <w:szCs w:val="28"/>
+        </w:rPr>
+      </w:pPr>
+      <w:r>
+        <w:rPr>
+          <w:rFonts w:asciiTheme="minorHAnsi" w:hAnsiTheme="minorHAnsi" w:cstheme="minorHAnsi"/>
+          <w:b/>
+          <w:noProof/>
+          <w:sz w:val="28"/>
+          <w:szCs w:val="28"/>
+          <w:lang w:bidi="ar-SA"/>
+        </w:rPr>
         <w:lastRenderedPageBreak/>
-        <w:t>(2)</w:t>
-      </w:r>
-    </w:p>
-    <w:p>
-      <w:pPr>
-        <w:rPr>
-          <w:rFonts w:asciiTheme="minorHAnsi" w:hAnsiTheme="minorHAnsi" w:cstheme="minorHAnsi"/>
-          <w:b/>
-          <w:sz w:val="28"/>
-          <w:szCs w:val="28"/>
-        </w:rPr>
-      </w:pPr>
-      <w:r>
-        <w:rPr>
-          <w:rFonts w:asciiTheme="minorHAnsi" w:hAnsiTheme="minorHAnsi" w:cstheme="minorHAnsi"/>
-          <w:b/>
-          <w:noProof/>
-          <w:sz w:val="28"/>
-          <w:szCs w:val="28"/>
-          <w:lang w:bidi="ar-SA"/>
-        </w:rPr>
         <w:drawing>
           <wp:inline distT="0" distB="0" distL="0" distR="0" wp14:anchorId="3F31DE91" wp14:editId="47AB2A71">
             <wp:extent cx="5943600" cy="4333875"/>
@@ -5791,7 +6034,43 @@
           <w:sz w:val="24"/>
           <w:szCs w:val="24"/>
         </w:rPr>
-        <w:t>Supplier: It takes the order and Respond on it. If all the require Entities are available then the accept order. And make a invoice.</w:t>
+        <w:t xml:space="preserve">Supplier: It takes the order and </w:t>
+      </w:r>
+      <w:proofErr w:type="gramStart"/>
+      <w:r>
+        <w:rPr>
+          <w:rFonts w:ascii="Times New Roman" w:hAnsi="Times New Roman" w:cs="Times New Roman"/>
+          <w:sz w:val="24"/>
+          <w:szCs w:val="24"/>
+        </w:rPr>
+        <w:t>Respond</w:t>
+      </w:r>
+      <w:proofErr w:type="gramEnd"/>
+      <w:r>
+        <w:rPr>
+          <w:rFonts w:ascii="Times New Roman" w:hAnsi="Times New Roman" w:cs="Times New Roman"/>
+          <w:sz w:val="24"/>
+          <w:szCs w:val="24"/>
+        </w:rPr>
+        <w:t xml:space="preserve"> on it. If all the require Entities are available then the accept order. And make </w:t>
+      </w:r>
+      <w:proofErr w:type="gramStart"/>
+      <w:r>
+        <w:rPr>
+          <w:rFonts w:ascii="Times New Roman" w:hAnsi="Times New Roman" w:cs="Times New Roman"/>
+          <w:sz w:val="24"/>
+          <w:szCs w:val="24"/>
+        </w:rPr>
+        <w:t>a</w:t>
+      </w:r>
+      <w:proofErr w:type="gramEnd"/>
+      <w:r>
+        <w:rPr>
+          <w:rFonts w:ascii="Times New Roman" w:hAnsi="Times New Roman" w:cs="Times New Roman"/>
+          <w:sz w:val="24"/>
+          <w:szCs w:val="24"/>
+        </w:rPr>
+        <w:t xml:space="preserve"> invoice.</w:t>
       </w:r>
     </w:p>
     <w:p>
@@ -5929,7 +6208,15 @@
         </w:numPr>
       </w:pPr>
       <w:r>
-        <w:t>System give more information to purchaser like product name etc.</w:t>
+        <w:t xml:space="preserve">System </w:t>
+      </w:r>
+      <w:proofErr w:type="gramStart"/>
+      <w:r>
+        <w:t>give</w:t>
+      </w:r>
+      <w:proofErr w:type="gramEnd"/>
+      <w:r>
+        <w:t xml:space="preserve"> more information to purchaser like product name etc.</w:t>
       </w:r>
     </w:p>
     <w:p>
@@ -5961,7 +6248,21 @@
           <w:color w:val="000000" w:themeColor="text1"/>
         </w:rPr>
         <w:tab/>
-        <w:t>Lenovo monitors with ultra HD display.</w:t>
+        <w:t xml:space="preserve">Lenovo monitors with </w:t>
+      </w:r>
+      <w:proofErr w:type="gramStart"/>
+      <w:r>
+        <w:rPr>
+          <w:color w:val="000000" w:themeColor="text1"/>
+        </w:rPr>
+        <w:t>ultra HD</w:t>
+      </w:r>
+      <w:proofErr w:type="gramEnd"/>
+      <w:r>
+        <w:rPr>
+          <w:color w:val="000000" w:themeColor="text1"/>
+        </w:rPr>
+        <w:t xml:space="preserve"> display.</w:t>
       </w:r>
     </w:p>
     <w:p>
@@ -6462,7 +6763,21 @@
           <w:color w:val="000000" w:themeColor="text1"/>
         </w:rPr>
         <w:tab/>
-        <w:t>Lenovo monitors with ultra HD display.</w:t>
+        <w:t xml:space="preserve">Lenovo monitors with </w:t>
+      </w:r>
+      <w:proofErr w:type="gramStart"/>
+      <w:r>
+        <w:rPr>
+          <w:color w:val="000000" w:themeColor="text1"/>
+        </w:rPr>
+        <w:t>ultra HD</w:t>
+      </w:r>
+      <w:proofErr w:type="gramEnd"/>
+      <w:r>
+        <w:rPr>
+          <w:color w:val="000000" w:themeColor="text1"/>
+        </w:rPr>
+        <w:t xml:space="preserve"> display.</w:t>
       </w:r>
     </w:p>
     <w:p>
@@ -6739,7 +7054,27 @@
           <w:sz w:val="28"/>
           <w:szCs w:val="28"/>
         </w:rPr>
-        <w:t>Hassaan-Bin-Abid(FA20-BSE_080)</w:t>
+        <w:t>Hassaan-Bin-</w:t>
+      </w:r>
+      <w:proofErr w:type="gramStart"/>
+      <w:r>
+        <w:rPr>
+          <w:rFonts w:asciiTheme="minorHAnsi" w:hAnsiTheme="minorHAnsi" w:cstheme="minorHAnsi"/>
+          <w:b/>
+          <w:sz w:val="28"/>
+          <w:szCs w:val="28"/>
+        </w:rPr>
+        <w:t>Abid(</w:t>
+      </w:r>
+      <w:proofErr w:type="gramEnd"/>
+      <w:r>
+        <w:rPr>
+          <w:rFonts w:asciiTheme="minorHAnsi" w:hAnsiTheme="minorHAnsi" w:cstheme="minorHAnsi"/>
+          <w:b/>
+          <w:sz w:val="28"/>
+          <w:szCs w:val="28"/>
+        </w:rPr>
+        <w:t>FA20-BSE_080)</w:t>
       </w:r>
     </w:p>
     <w:p>
@@ -7075,7 +7410,25 @@
           <w:sz w:val="28"/>
           <w:szCs w:val="28"/>
         </w:rPr>
-        <w:t>samsung monitors with ultra HD display.</w:t>
+        <w:t xml:space="preserve">samsung monitors with </w:t>
+      </w:r>
+      <w:proofErr w:type="gramStart"/>
+      <w:r>
+        <w:rPr>
+          <w:rFonts w:asciiTheme="minorHAnsi" w:hAnsiTheme="minorHAnsi" w:cstheme="minorHAnsi"/>
+          <w:sz w:val="28"/>
+          <w:szCs w:val="28"/>
+        </w:rPr>
+        <w:t>ultra HD</w:t>
+      </w:r>
+      <w:proofErr w:type="gramEnd"/>
+      <w:r>
+        <w:rPr>
+          <w:rFonts w:asciiTheme="minorHAnsi" w:hAnsiTheme="minorHAnsi" w:cstheme="minorHAnsi"/>
+          <w:sz w:val="28"/>
+          <w:szCs w:val="28"/>
+        </w:rPr>
+        <w:t xml:space="preserve"> display.</w:t>
       </w:r>
     </w:p>
     <w:p>
@@ -7527,7 +7880,25 @@
           <w:sz w:val="28"/>
           <w:szCs w:val="28"/>
         </w:rPr>
-        <w:t>samsung monitors with ultra HD display.</w:t>
+        <w:t xml:space="preserve">samsung monitors with </w:t>
+      </w:r>
+      <w:proofErr w:type="gramStart"/>
+      <w:r>
+        <w:rPr>
+          <w:rFonts w:asciiTheme="minorHAnsi" w:hAnsiTheme="minorHAnsi" w:cstheme="minorHAnsi"/>
+          <w:sz w:val="28"/>
+          <w:szCs w:val="28"/>
+        </w:rPr>
+        <w:t>ultra HD</w:t>
+      </w:r>
+      <w:proofErr w:type="gramEnd"/>
+      <w:r>
+        <w:rPr>
+          <w:rFonts w:asciiTheme="minorHAnsi" w:hAnsiTheme="minorHAnsi" w:cstheme="minorHAnsi"/>
+          <w:sz w:val="28"/>
+          <w:szCs w:val="28"/>
+        </w:rPr>
+        <w:t xml:space="preserve"> display.</w:t>
       </w:r>
     </w:p>
     <w:p>
@@ -7709,7 +8080,15 @@
     </w:p>
     <w:p>
       <w:r>
-        <w:t xml:space="preserve">In the checking of availability of product the sales manager check the product which are available in the stock and will place order according to the requirement and then generate a report on the stock which is available </w:t>
+        <w:t xml:space="preserve">In the checking of availability of </w:t>
+      </w:r>
+      <w:proofErr w:type="gramStart"/>
+      <w:r>
+        <w:t>product</w:t>
+      </w:r>
+      <w:proofErr w:type="gramEnd"/>
+      <w:r>
+        <w:t xml:space="preserve"> the sales manager check the product which are available in the stock and will place order according to the requirement and then generate a report on the stock which is available </w:t>
       </w:r>
     </w:p>
     <w:p>
@@ -7727,7 +8106,15 @@
     </w:p>
     <w:p>
       <w:r>
-        <w:t xml:space="preserve">After checking the available stock sales manager check the sales details .Check the sales of the product </w:t>
+        <w:t xml:space="preserve">After checking the available stock sales manager check the sales </w:t>
+      </w:r>
+      <w:proofErr w:type="gramStart"/>
+      <w:r>
+        <w:t>details .Check</w:t>
+      </w:r>
+      <w:proofErr w:type="gramEnd"/>
+      <w:r>
+        <w:t xml:space="preserve"> the sales of the product </w:t>
       </w:r>
     </w:p>
     <w:p>
@@ -7758,7 +8145,21 @@
         <w:rPr>
           <w:color w:val="000000" w:themeColor="text1"/>
         </w:rPr>
-        <w:t xml:space="preserve">After checking sales sale dealer prepare order recipt .Also check the order details .Sales dealer prepare order for the customer .Sales dealer fulfill the need of the client </w:t>
+        <w:t xml:space="preserve">After checking sales sale dealer prepare order </w:t>
+      </w:r>
+      <w:proofErr w:type="gramStart"/>
+      <w:r>
+        <w:rPr>
+          <w:color w:val="000000" w:themeColor="text1"/>
+        </w:rPr>
+        <w:t>recipt .Also</w:t>
+      </w:r>
+      <w:proofErr w:type="gramEnd"/>
+      <w:r>
+        <w:rPr>
+          <w:color w:val="000000" w:themeColor="text1"/>
+        </w:rPr>
+        <w:t xml:space="preserve"> check the order details .Sales dealer prepare order for the customer .Sales dealer fulfill the need of the client </w:t>
       </w:r>
     </w:p>
     <w:p>
@@ -7771,8 +8172,16 @@
         <w:rPr>
           <w:color w:val="4F81BD" w:themeColor="accent1"/>
         </w:rPr>
-        <w:t>Use Case: provide order details :</w:t>
-      </w:r>
+        <w:t xml:space="preserve">Use Case: provide order </w:t>
+      </w:r>
+      <w:proofErr w:type="gramStart"/>
+      <w:r>
+        <w:rPr>
+          <w:color w:val="4F81BD" w:themeColor="accent1"/>
+        </w:rPr>
+        <w:t>details :</w:t>
+      </w:r>
+      <w:proofErr w:type="gramEnd"/>
     </w:p>
     <w:p>
       <w:pPr>
@@ -7784,21 +8193,49 @@
         <w:rPr>
           <w:color w:val="000000" w:themeColor="text1"/>
         </w:rPr>
-        <w:t>After prepare order paid the purchase employees will go over the order details whether the quantity and quality and all other requirement components of the order are according to the order placed .Also give the details to the client either order is accepted or order is rejected or order is rejected .</w:t>
-      </w:r>
-    </w:p>
-    <w:p>
-      <w:pPr>
+        <w:t xml:space="preserve">After prepare order paid the purchase employees will go over the order details whether the quantity and quality and all other requirement components of the order are according to the order </w:t>
+      </w:r>
+      <w:proofErr w:type="gramStart"/>
+      <w:r>
         <w:rPr>
           <w:color w:val="000000" w:themeColor="text1"/>
         </w:rPr>
-      </w:pPr>
+        <w:t>placed .Also</w:t>
+      </w:r>
+      <w:proofErr w:type="gramEnd"/>
       <w:r>
         <w:rPr>
           <w:color w:val="000000" w:themeColor="text1"/>
         </w:rPr>
+        <w:t xml:space="preserve"> give the details to the client either order is accepted or order is rejected or order is rejected .</w:t>
+      </w:r>
+    </w:p>
+    <w:p>
+      <w:pPr>
+        <w:rPr>
+          <w:color w:val="000000" w:themeColor="text1"/>
+        </w:rPr>
+      </w:pPr>
+      <w:r>
+        <w:rPr>
+          <w:color w:val="000000" w:themeColor="text1"/>
+        </w:rPr>
         <w:lastRenderedPageBreak/>
-        <w:t xml:space="preserve">order for the customer .Sales dealer fulfill the need of the client </w:t>
+        <w:t xml:space="preserve">order for the </w:t>
+      </w:r>
+      <w:proofErr w:type="gramStart"/>
+      <w:r>
+        <w:rPr>
+          <w:color w:val="000000" w:themeColor="text1"/>
+        </w:rPr>
+        <w:t>customer .Sales</w:t>
+      </w:r>
+      <w:proofErr w:type="gramEnd"/>
+      <w:r>
+        <w:rPr>
+          <w:color w:val="000000" w:themeColor="text1"/>
+        </w:rPr>
+        <w:t xml:space="preserve"> dealer fulfill the need of the client </w:t>
       </w:r>
     </w:p>
     <w:p>
@@ -7811,8 +8248,16 @@
         <w:rPr>
           <w:color w:val="4F81BD" w:themeColor="accent1"/>
         </w:rPr>
-        <w:t>Use Case: save order and client details :</w:t>
-      </w:r>
+        <w:t xml:space="preserve">Use Case: save order and client </w:t>
+      </w:r>
+      <w:proofErr w:type="gramStart"/>
+      <w:r>
+        <w:rPr>
+          <w:color w:val="4F81BD" w:themeColor="accent1"/>
+        </w:rPr>
+        <w:t>details :</w:t>
+      </w:r>
+      <w:proofErr w:type="gramEnd"/>
     </w:p>
     <w:p>
       <w:pPr>
@@ -7825,7 +8270,21 @@
         <w:rPr>
           <w:color w:val="000000" w:themeColor="text1"/>
         </w:rPr>
-        <w:t>After order details sale dealer save order details order quality quantity and other requirement and also save the details of the client ,client name client id and other necessary requirement.</w:t>
+        <w:t xml:space="preserve">After order details sale dealer save order details order quality quantity and other requirement and also save the details of the </w:t>
+      </w:r>
+      <w:proofErr w:type="gramStart"/>
+      <w:r>
+        <w:rPr>
+          <w:color w:val="000000" w:themeColor="text1"/>
+        </w:rPr>
+        <w:t>client ,client</w:t>
+      </w:r>
+      <w:proofErr w:type="gramEnd"/>
+      <w:r>
+        <w:rPr>
+          <w:color w:val="000000" w:themeColor="text1"/>
+        </w:rPr>
+        <w:t xml:space="preserve"> name client id and other necessary requirement.</w:t>
       </w:r>
     </w:p>
     <w:p>
@@ -8554,7 +9013,21 @@
               <w:rPr>
                 <w:sz w:val="28"/>
               </w:rPr>
-              <w:t xml:space="preserve">Sale manager ,  production dealer, production manager </w:t>
+              <w:t xml:space="preserve">Sale </w:t>
+            </w:r>
+            <w:proofErr w:type="gramStart"/>
+            <w:r>
+              <w:rPr>
+                <w:sz w:val="28"/>
+              </w:rPr>
+              <w:t>manager ,</w:t>
+            </w:r>
+            <w:proofErr w:type="gramEnd"/>
+            <w:r>
+              <w:rPr>
+                <w:sz w:val="28"/>
+              </w:rPr>
+              <w:t xml:space="preserve">  production dealer, production manager </w:t>
             </w:r>
           </w:p>
         </w:tc>
@@ -8673,7 +9146,21 @@
               <w:rPr>
                 <w:sz w:val="28"/>
               </w:rPr>
-              <w:t>Sale manager  will open Check production list</w:t>
+              <w:t xml:space="preserve">Sale </w:t>
+            </w:r>
+            <w:proofErr w:type="gramStart"/>
+            <w:r>
+              <w:rPr>
+                <w:sz w:val="28"/>
+              </w:rPr>
+              <w:t>manager  will</w:t>
+            </w:r>
+            <w:proofErr w:type="gramEnd"/>
+            <w:r>
+              <w:rPr>
+                <w:sz w:val="28"/>
+              </w:rPr>
+              <w:t xml:space="preserve"> open Check production list</w:t>
             </w:r>
           </w:p>
           <w:p>
@@ -8772,7 +9259,21 @@
               <w:rPr>
                 <w:sz w:val="28"/>
               </w:rPr>
-              <w:t>Sale manger  will check the available product</w:t>
+              <w:t xml:space="preserve">Sale </w:t>
+            </w:r>
+            <w:proofErr w:type="gramStart"/>
+            <w:r>
+              <w:rPr>
+                <w:sz w:val="28"/>
+              </w:rPr>
+              <w:t>manger  will</w:t>
+            </w:r>
+            <w:proofErr w:type="gramEnd"/>
+            <w:r>
+              <w:rPr>
+                <w:sz w:val="28"/>
+              </w:rPr>
+              <w:t xml:space="preserve"> check the available product</w:t>
             </w:r>
           </w:p>
           <w:p>
@@ -8832,7 +9333,21 @@
               <w:rPr>
                 <w:sz w:val="28"/>
               </w:rPr>
-              <w:t>sale manger  will select the option</w:t>
+              <w:t xml:space="preserve">sale </w:t>
+            </w:r>
+            <w:proofErr w:type="gramStart"/>
+            <w:r>
+              <w:rPr>
+                <w:sz w:val="28"/>
+              </w:rPr>
+              <w:t>manger  will</w:t>
+            </w:r>
+            <w:proofErr w:type="gramEnd"/>
+            <w:r>
+              <w:rPr>
+                <w:sz w:val="28"/>
+              </w:rPr>
+              <w:t xml:space="preserve"> select the option</w:t>
             </w:r>
           </w:p>
           <w:p>
@@ -8872,7 +9387,21 @@
               <w:rPr>
                 <w:sz w:val="28"/>
               </w:rPr>
-              <w:t>Sale manager  will enter the verification code</w:t>
+              <w:t xml:space="preserve">Sale </w:t>
+            </w:r>
+            <w:proofErr w:type="gramStart"/>
+            <w:r>
+              <w:rPr>
+                <w:sz w:val="28"/>
+              </w:rPr>
+              <w:t>manager  will</w:t>
+            </w:r>
+            <w:proofErr w:type="gramEnd"/>
+            <w:r>
+              <w:rPr>
+                <w:sz w:val="28"/>
+              </w:rPr>
+              <w:t xml:space="preserve"> enter the verification code</w:t>
             </w:r>
           </w:p>
           <w:p>
@@ -9069,7 +9598,21 @@
               <w:rPr>
                 <w:sz w:val="28"/>
               </w:rPr>
-              <w:t>Sale manager  must be login to the system</w:t>
+              <w:t xml:space="preserve">Sale </w:t>
+            </w:r>
+            <w:proofErr w:type="gramStart"/>
+            <w:r>
+              <w:rPr>
+                <w:sz w:val="28"/>
+              </w:rPr>
+              <w:t>manager  must</w:t>
+            </w:r>
+            <w:proofErr w:type="gramEnd"/>
+            <w:r>
+              <w:rPr>
+                <w:sz w:val="28"/>
+              </w:rPr>
+              <w:t xml:space="preserve"> be login to the system</w:t>
             </w:r>
           </w:p>
           <w:p>
@@ -9567,7 +10110,21 @@
               <w:rPr>
                 <w:sz w:val="28"/>
               </w:rPr>
-              <w:t xml:space="preserve">Sale manger , sale dealer, </w:t>
+              <w:t xml:space="preserve">Sale </w:t>
+            </w:r>
+            <w:proofErr w:type="gramStart"/>
+            <w:r>
+              <w:rPr>
+                <w:sz w:val="28"/>
+              </w:rPr>
+              <w:t>manger ,</w:t>
+            </w:r>
+            <w:proofErr w:type="gramEnd"/>
+            <w:r>
+              <w:rPr>
+                <w:sz w:val="28"/>
+              </w:rPr>
+              <w:t xml:space="preserve"> sale dealer, </w:t>
             </w:r>
           </w:p>
         </w:tc>
@@ -9682,7 +10239,21 @@
               <w:rPr>
                 <w:sz w:val="28"/>
               </w:rPr>
-              <w:t>Sale manger , sale dealer, product manger</w:t>
+              <w:t xml:space="preserve">Sale </w:t>
+            </w:r>
+            <w:proofErr w:type="gramStart"/>
+            <w:r>
+              <w:rPr>
+                <w:sz w:val="28"/>
+              </w:rPr>
+              <w:t>manger ,</w:t>
+            </w:r>
+            <w:proofErr w:type="gramEnd"/>
+            <w:r>
+              <w:rPr>
+                <w:sz w:val="28"/>
+              </w:rPr>
+              <w:t xml:space="preserve"> sale dealer, product manger</w:t>
             </w:r>
           </w:p>
         </w:tc>
@@ -9782,7 +10353,21 @@
               <w:rPr>
                 <w:sz w:val="28"/>
               </w:rPr>
-              <w:t xml:space="preserve">After verifying the user system will prompt the sale  Menu </w:t>
+              <w:t xml:space="preserve">After verifying the user system will prompt the </w:t>
+            </w:r>
+            <w:proofErr w:type="gramStart"/>
+            <w:r>
+              <w:rPr>
+                <w:sz w:val="28"/>
+              </w:rPr>
+              <w:t>sale  Menu</w:t>
+            </w:r>
+            <w:proofErr w:type="gramEnd"/>
+            <w:r>
+              <w:rPr>
+                <w:sz w:val="28"/>
+              </w:rPr>
+              <w:t xml:space="preserve"> </w:t>
             </w:r>
           </w:p>
           <w:p>
@@ -9823,7 +10408,21 @@
                 <w:sz w:val="28"/>
               </w:rPr>
               <w:lastRenderedPageBreak/>
-              <w:t xml:space="preserve">After watching the  sales detail list   manger will start future panning </w:t>
+              <w:t xml:space="preserve">After watching </w:t>
+            </w:r>
+            <w:proofErr w:type="gramStart"/>
+            <w:r>
+              <w:rPr>
+                <w:sz w:val="28"/>
+              </w:rPr>
+              <w:t>the  sales</w:t>
+            </w:r>
+            <w:proofErr w:type="gramEnd"/>
+            <w:r>
+              <w:rPr>
+                <w:sz w:val="28"/>
+              </w:rPr>
+              <w:t xml:space="preserve"> detail list   manger will start future panning </w:t>
             </w:r>
           </w:p>
         </w:tc>
@@ -9947,7 +10546,21 @@
               <w:rPr>
                 <w:sz w:val="28"/>
               </w:rPr>
-              <w:t>System will ask for option of verification i-e verify through Email or phone no.</w:t>
+              <w:t xml:space="preserve">System will ask for option of verification i-e verify through </w:t>
+            </w:r>
+            <w:proofErr w:type="gramStart"/>
+            <w:r>
+              <w:rPr>
+                <w:sz w:val="28"/>
+              </w:rPr>
+              <w:t>Email</w:t>
+            </w:r>
+            <w:proofErr w:type="gramEnd"/>
+            <w:r>
+              <w:rPr>
+                <w:sz w:val="28"/>
+              </w:rPr>
+              <w:t xml:space="preserve"> or phone no.</w:t>
             </w:r>
           </w:p>
           <w:p>
@@ -10163,7 +10776,21 @@
               <w:rPr>
                 <w:sz w:val="28"/>
               </w:rPr>
-              <w:t>sale manager  must Register to the system</w:t>
+              <w:t xml:space="preserve">sale </w:t>
+            </w:r>
+            <w:proofErr w:type="gramStart"/>
+            <w:r>
+              <w:rPr>
+                <w:sz w:val="28"/>
+              </w:rPr>
+              <w:t>manager  must</w:t>
+            </w:r>
+            <w:proofErr w:type="gramEnd"/>
+            <w:r>
+              <w:rPr>
+                <w:sz w:val="28"/>
+              </w:rPr>
+              <w:t xml:space="preserve"> Register to the system</w:t>
             </w:r>
           </w:p>
           <w:p>
@@ -10848,7 +11475,23 @@
                 <w:sz w:val="28"/>
                 <w:szCs w:val="28"/>
               </w:rPr>
-              <w:t xml:space="preserve">Sale manager ,sale dealer </w:t>
+              <w:t xml:space="preserve">Sale </w:t>
+            </w:r>
+            <w:proofErr w:type="gramStart"/>
+            <w:r>
+              <w:rPr>
+                <w:sz w:val="28"/>
+                <w:szCs w:val="28"/>
+              </w:rPr>
+              <w:t>manager ,sale</w:t>
+            </w:r>
+            <w:proofErr w:type="gramEnd"/>
+            <w:r>
+              <w:rPr>
+                <w:sz w:val="28"/>
+                <w:szCs w:val="28"/>
+              </w:rPr>
+              <w:t xml:space="preserve"> dealer </w:t>
             </w:r>
           </w:p>
         </w:tc>
@@ -10970,7 +11613,21 @@
               <w:rPr>
                 <w:sz w:val="28"/>
               </w:rPr>
-              <w:t>System Request the Actor to enter the user name and password</w:t>
+              <w:t xml:space="preserve">System Request the Actor to enter the </w:t>
+            </w:r>
+            <w:proofErr w:type="gramStart"/>
+            <w:r>
+              <w:rPr>
+                <w:sz w:val="28"/>
+              </w:rPr>
+              <w:t>user</w:t>
+            </w:r>
+            <w:proofErr w:type="gramEnd"/>
+            <w:r>
+              <w:rPr>
+                <w:sz w:val="28"/>
+              </w:rPr>
+              <w:t xml:space="preserve"> name and password</w:t>
             </w:r>
           </w:p>
           <w:p>
@@ -10990,7 +11647,21 @@
               <w:rPr>
                 <w:sz w:val="28"/>
               </w:rPr>
-              <w:t>User enter the user name and password</w:t>
+              <w:t xml:space="preserve">User enter the </w:t>
+            </w:r>
+            <w:proofErr w:type="gramStart"/>
+            <w:r>
+              <w:rPr>
+                <w:sz w:val="28"/>
+              </w:rPr>
+              <w:t>user</w:t>
+            </w:r>
+            <w:proofErr w:type="gramEnd"/>
+            <w:r>
+              <w:rPr>
+                <w:sz w:val="28"/>
+              </w:rPr>
+              <w:t xml:space="preserve"> name and password</w:t>
             </w:r>
           </w:p>
           <w:p>
@@ -11010,7 +11681,21 @@
               <w:rPr>
                 <w:sz w:val="28"/>
               </w:rPr>
-              <w:t xml:space="preserve">The system validates the user name and password, and show Sale Menu </w:t>
+              <w:t xml:space="preserve">The system validates the </w:t>
+            </w:r>
+            <w:proofErr w:type="gramStart"/>
+            <w:r>
+              <w:rPr>
+                <w:sz w:val="28"/>
+              </w:rPr>
+              <w:t>user</w:t>
+            </w:r>
+            <w:proofErr w:type="gramEnd"/>
+            <w:r>
+              <w:rPr>
+                <w:sz w:val="28"/>
+              </w:rPr>
+              <w:t xml:space="preserve"> name and password, and show Sale Menu </w:t>
             </w:r>
           </w:p>
           <w:p>
@@ -11342,7 +12027,21 @@
               <w:rPr>
                 <w:sz w:val="28"/>
               </w:rPr>
-              <w:t xml:space="preserve">sales manager give details of order to client </w:t>
+              <w:t xml:space="preserve">sales manager </w:t>
+            </w:r>
+            <w:proofErr w:type="gramStart"/>
+            <w:r>
+              <w:rPr>
+                <w:sz w:val="28"/>
+              </w:rPr>
+              <w:t>give</w:t>
+            </w:r>
+            <w:proofErr w:type="gramEnd"/>
+            <w:r>
+              <w:rPr>
+                <w:sz w:val="28"/>
+              </w:rPr>
+              <w:t xml:space="preserve"> details of order to client </w:t>
             </w:r>
           </w:p>
           <w:p>
@@ -11708,7 +12407,21 @@
               <w:rPr>
                 <w:sz w:val="28"/>
               </w:rPr>
-              <w:t xml:space="preserve">sales manager give details of order to client </w:t>
+              <w:t xml:space="preserve">sales manager </w:t>
+            </w:r>
+            <w:proofErr w:type="gramStart"/>
+            <w:r>
+              <w:rPr>
+                <w:sz w:val="28"/>
+              </w:rPr>
+              <w:t>give</w:t>
+            </w:r>
+            <w:proofErr w:type="gramEnd"/>
+            <w:r>
+              <w:rPr>
+                <w:sz w:val="28"/>
+              </w:rPr>
+              <w:t xml:space="preserve"> details of order to client </w:t>
             </w:r>
           </w:p>
           <w:p>
@@ -12153,7 +12866,23 @@
           <w:sz w:val="24"/>
           <w:szCs w:val="24"/>
         </w:rPr>
-        <w:t>The admin then approve or disapprove the request.</w:t>
+        <w:t xml:space="preserve">The admin then </w:t>
+      </w:r>
+      <w:proofErr w:type="gramStart"/>
+      <w:r>
+        <w:rPr>
+          <w:sz w:val="24"/>
+          <w:szCs w:val="24"/>
+        </w:rPr>
+        <w:t>approve</w:t>
+      </w:r>
+      <w:proofErr w:type="gramEnd"/>
+      <w:r>
+        <w:rPr>
+          <w:sz w:val="24"/>
+          <w:szCs w:val="24"/>
+        </w:rPr>
+        <w:t xml:space="preserve"> or disapprove the request.</w:t>
       </w:r>
     </w:p>
     <w:p>
@@ -12315,7 +13044,23 @@
           <w:sz w:val="24"/>
           <w:szCs w:val="24"/>
         </w:rPr>
-        <w:t>The admin then approve or disapprove the request.</w:t>
+        <w:t xml:space="preserve">The admin then </w:t>
+      </w:r>
+      <w:proofErr w:type="gramStart"/>
+      <w:r>
+        <w:rPr>
+          <w:sz w:val="24"/>
+          <w:szCs w:val="24"/>
+        </w:rPr>
+        <w:t>approve</w:t>
+      </w:r>
+      <w:proofErr w:type="gramEnd"/>
+      <w:r>
+        <w:rPr>
+          <w:sz w:val="24"/>
+          <w:szCs w:val="24"/>
+        </w:rPr>
+        <w:t xml:space="preserve"> or disapprove the request.</w:t>
       </w:r>
     </w:p>
     <w:p>
@@ -12357,7 +13102,23 @@
           <w:sz w:val="24"/>
           <w:szCs w:val="24"/>
         </w:rPr>
-        <w:t>The manager analyze the descript.</w:t>
+        <w:t xml:space="preserve">The manager </w:t>
+      </w:r>
+      <w:proofErr w:type="gramStart"/>
+      <w:r>
+        <w:rPr>
+          <w:sz w:val="24"/>
+          <w:szCs w:val="24"/>
+        </w:rPr>
+        <w:t>analyze</w:t>
+      </w:r>
+      <w:proofErr w:type="gramEnd"/>
+      <w:r>
+        <w:rPr>
+          <w:sz w:val="24"/>
+          <w:szCs w:val="24"/>
+        </w:rPr>
+        <w:t xml:space="preserve"> the descript.</w:t>
       </w:r>
     </w:p>
     <w:p>

</xml_diff>

<commit_message>
I have updated use case diagram have a look
</commit_message>
<xml_diff>
--- a/Thesis/OOSE Proposal Final.docx
+++ b/Thesis/OOSE Proposal Final.docx
@@ -42,7 +42,17 @@
           <w:sz w:val="32"/>
           <w:szCs w:val="32"/>
         </w:rPr>
-        <w:t>Project Proposal</w:t>
+        <w:t xml:space="preserve">  </w:t>
+      </w:r>
+      <w:r>
+        <w:rPr>
+          <w:b/>
+          <w:bCs/>
+          <w:color w:val="000000" w:themeColor="text1"/>
+          <w:sz w:val="38"/>
+          <w:szCs w:val="38"/>
+        </w:rPr>
+        <w:t xml:space="preserve">Project </w:t>
       </w:r>
     </w:p>
     <w:p>
@@ -541,7 +551,16 @@
                       <w:sz w:val="28"/>
                       <w:szCs w:val="28"/>
                     </w:rPr>
-                    <w:t xml:space="preserve">Sir Mukhtiar </w:t>
+                    <w:t xml:space="preserve">Sir </w:t>
+                  </w:r>
+                  <w:r>
+                    <w:rPr>
+                      <w:rFonts w:ascii="Times New Roman" w:hAnsi="Times New Roman" w:cs="Times New Roman"/>
+                      <w:b/>
+                      <w:sz w:val="28"/>
+                      <w:szCs w:val="28"/>
+                    </w:rPr>
+                    <w:t xml:space="preserve">Mukhtiar </w:t>
                   </w:r>
                   <w:r>
                     <w:rPr>
@@ -2382,13 +2401,8 @@
         <w:jc w:val="center"/>
       </w:pPr>
       <w:r>
-        <w:t xml:space="preserve">AHMAD </w:t>
-      </w:r>
-      <w:proofErr w:type="gramStart"/>
-      <w:r>
-        <w:t>HUSSAIN ???</w:t>
-      </w:r>
-      <w:proofErr w:type="gramEnd"/>
+        <w:t>AHMAD HUSSAIN ???</w:t>
+      </w:r>
     </w:p>
     <w:p>
       <w:pPr>
@@ -2589,7 +2603,25 @@
           <w:sz w:val="24"/>
           <w:szCs w:val="24"/>
         </w:rPr>
-        <w:t>Due to all the security features included in the package the system is deemed unbreakable, the security features include account creation, password generation etc so that only authorized personnel can access the system.</w:t>
+        <w:t xml:space="preserve">Due to all the security features included in the package the system is deemed unbreakable, the security features include account creation, password generation </w:t>
+      </w:r>
+      <w:proofErr w:type="spellStart"/>
+      <w:r>
+        <w:rPr>
+          <w:rFonts w:ascii="Times New Roman" w:hAnsi="Times New Roman" w:cs="Times New Roman"/>
+          <w:sz w:val="24"/>
+          <w:szCs w:val="24"/>
+        </w:rPr>
+        <w:t>etc</w:t>
+      </w:r>
+      <w:proofErr w:type="spellEnd"/>
+      <w:r>
+        <w:rPr>
+          <w:rFonts w:ascii="Times New Roman" w:hAnsi="Times New Roman" w:cs="Times New Roman"/>
+          <w:sz w:val="24"/>
+          <w:szCs w:val="24"/>
+        </w:rPr>
+        <w:t xml:space="preserve"> so that only authorized personnel can access the system.</w:t>
       </w:r>
     </w:p>
     <w:p>
@@ -2662,7 +2694,25 @@
           <w:sz w:val="24"/>
           <w:szCs w:val="24"/>
         </w:rPr>
-        <w:t>Portability is a main feature of the system as it can be accessed through any medium i.e windows, mac etc. it is compatible with any software device with certain specifications.</w:t>
+        <w:t xml:space="preserve">Portability is a main feature of the system as it can be accessed through any medium </w:t>
+      </w:r>
+      <w:proofErr w:type="spellStart"/>
+      <w:r>
+        <w:rPr>
+          <w:rFonts w:ascii="Times New Roman" w:hAnsi="Times New Roman" w:cs="Times New Roman"/>
+          <w:sz w:val="24"/>
+          <w:szCs w:val="24"/>
+        </w:rPr>
+        <w:t>i.e</w:t>
+      </w:r>
+      <w:proofErr w:type="spellEnd"/>
+      <w:r>
+        <w:rPr>
+          <w:rFonts w:ascii="Times New Roman" w:hAnsi="Times New Roman" w:cs="Times New Roman"/>
+          <w:sz w:val="24"/>
+          <w:szCs w:val="24"/>
+        </w:rPr>
+        <w:t xml:space="preserve"> windows, mac etc. it is compatible with any software device with certain specifications.</w:t>
       </w:r>
     </w:p>
     <w:p>
@@ -2735,39 +2785,16 @@
           <w:sz w:val="24"/>
           <w:szCs w:val="24"/>
         </w:rPr>
-        <w:t xml:space="preserve">For capacity the system offers two options either all items and stuff </w:t>
-      </w:r>
-      <w:proofErr w:type="gramStart"/>
+        <w:t>For capacity the system offers two options either all items and stuff is stored in the user provided storage or it is stored in the system provided capacity. Either way in both cases the system’s output will be maximum</w:t>
+      </w:r>
       <w:r>
         <w:rPr>
           <w:rFonts w:ascii="Times New Roman" w:hAnsi="Times New Roman" w:cs="Times New Roman"/>
           <w:sz w:val="24"/>
           <w:szCs w:val="24"/>
         </w:rPr>
-        <w:t>is</w:t>
-      </w:r>
-      <w:proofErr w:type="gramEnd"/>
-      <w:r>
-        <w:rPr>
-          <w:rFonts w:ascii="Times New Roman" w:hAnsi="Times New Roman" w:cs="Times New Roman"/>
-          <w:sz w:val="24"/>
-          <w:szCs w:val="24"/>
-        </w:rPr>
-        <w:t xml:space="preserve"> stored in the user provided storage or it is stored in the system provided capacity. Either way in both cases the system’s output will be maximum</w:t>
-      </w:r>
-      <w:r>
-        <w:rPr>
-          <w:rFonts w:ascii="Times New Roman" w:hAnsi="Times New Roman" w:cs="Times New Roman"/>
-          <w:sz w:val="24"/>
-          <w:szCs w:val="24"/>
-        </w:rPr>
         <w:t>.</w:t>
       </w:r>
-    </w:p>
-    <w:p>
-      <w:pPr>
-        <w:pStyle w:val="ListParagraph"/>
-      </w:pPr>
     </w:p>
     <w:bookmarkEnd w:id="12"/>
     <w:bookmarkEnd w:id="13"/>
@@ -2776,15 +2803,6 @@
         <w:pStyle w:val="Heading2"/>
         <w:spacing w:before="240"/>
       </w:pPr>
-      <w:r>
-        <w:t xml:space="preserve"> </w:t>
-      </w:r>
-    </w:p>
-    <w:p/>
-    <w:p>
-      <w:r>
-        <w:t xml:space="preserve">                          ????</w:t>
-      </w:r>
     </w:p>
     <w:p>
       <w:pPr>
@@ -3225,6 +3243,13 @@
     </w:p>
     <w:p>
       <w:pPr>
+        <w:rPr>
+          <w:lang w:bidi="ar-SA"/>
+        </w:rPr>
+      </w:pPr>
+    </w:p>
+    <w:p>
+      <w:pPr>
         <w:pStyle w:val="Heading1"/>
         <w:rPr>
           <w:color w:val="365F91" w:themeColor="accent1" w:themeShade="BF"/>
@@ -3267,16 +3292,10 @@
           <w:noProof/>
         </w:rPr>
         <w:drawing>
-          <wp:inline distT="0" distB="0" distL="0" distR="0" wp14:anchorId="5F54432C" wp14:editId="384F80A3">
-            <wp:extent cx="5943600" cy="5204460"/>
+          <wp:inline distT="0" distB="0" distL="0" distR="0" wp14:anchorId="77B9C21C" wp14:editId="41C4D51B">
+            <wp:extent cx="5943163" cy="5240867"/>
             <wp:effectExtent l="0" t="0" r="0" b="0"/>
-            <wp:docPr id="2" name="Picture 2" descr="Use Case Diagram For FMS&#10;&#10;Description automatically generated">
-              <a:extLst xmlns:a="http://schemas.openxmlformats.org/drawingml/2006/main">
-                <a:ext uri="{C183D7F6-B498-43B3-948B-1728B52AA6E4}">
-                  <adec:decorative xmlns:adec="http://schemas.microsoft.com/office/drawing/2017/decorative" val="0"/>
-                </a:ext>
-              </a:extLst>
-            </wp:docPr>
+            <wp:docPr id="20" name="Picture 20" descr="Diagram, engineering drawing&#10;&#10;Description automatically generated"/>
             <wp:cNvGraphicFramePr>
               <a:graphicFrameLocks xmlns:a="http://schemas.openxmlformats.org/drawingml/2006/main" noChangeAspect="1"/>
             </wp:cNvGraphicFramePr>
@@ -3284,13 +3303,7 @@
               <a:graphicData uri="http://schemas.openxmlformats.org/drawingml/2006/picture">
                 <pic:pic xmlns:pic="http://schemas.openxmlformats.org/drawingml/2006/picture">
                   <pic:nvPicPr>
-                    <pic:cNvPr id="2" name="Picture 2" descr="Use Case Diagram For FMS&#10;&#10;Description automatically generated">
-                      <a:extLst>
-                        <a:ext uri="{C183D7F6-B498-43B3-948B-1728B52AA6E4}">
-                          <adec:decorative xmlns:adec="http://schemas.microsoft.com/office/drawing/2017/decorative" val="0"/>
-                        </a:ext>
-                      </a:extLst>
-                    </pic:cNvPr>
+                    <pic:cNvPr id="20" name="Picture 20" descr="Diagram, engineering drawing&#10;&#10;Description automatically generated"/>
                     <pic:cNvPicPr/>
                   </pic:nvPicPr>
                   <pic:blipFill>
@@ -3302,7 +3315,7 @@
                   <pic:spPr>
                     <a:xfrm>
                       <a:off x="0" y="0"/>
-                      <a:ext cx="5943600" cy="5204460"/>
+                      <a:ext cx="5948543" cy="5245611"/>
                     </a:xfrm>
                     <a:prstGeom prst="rect">
                       <a:avLst/>
@@ -3763,13 +3776,23 @@
           <w:szCs w:val="32"/>
         </w:rPr>
       </w:pPr>
+      <w:proofErr w:type="spellStart"/>
       <w:r>
         <w:rPr>
           <w:color w:val="365F91" w:themeColor="accent1" w:themeShade="BF"/>
           <w:sz w:val="32"/>
           <w:szCs w:val="32"/>
         </w:rPr>
-        <w:t>Hassaan-Bin</w:t>
+        <w:t>Hassaan</w:t>
+      </w:r>
+      <w:proofErr w:type="spellEnd"/>
+      <w:r>
+        <w:rPr>
+          <w:color w:val="365F91" w:themeColor="accent1" w:themeShade="BF"/>
+          <w:sz w:val="32"/>
+          <w:szCs w:val="32"/>
+        </w:rPr>
+        <w:t>-Bin</w:t>
       </w:r>
       <w:r>
         <w:rPr>
@@ -3880,15 +3903,36 @@
     </w:p>
     <w:p>
       <w:pPr>
+        <w:rPr>
+          <w:rFonts w:ascii="Times New Roman" w:hAnsi="Times New Roman" w:cs="Times New Roman"/>
+          <w:sz w:val="28"/>
+          <w:szCs w:val="28"/>
+        </w:rPr>
+      </w:pPr>
+    </w:p>
+    <w:p>
+      <w:pPr>
         <w:pStyle w:val="Heading3"/>
         <w:rPr>
           <w:rFonts w:asciiTheme="minorHAnsi" w:hAnsiTheme="minorHAnsi" w:cstheme="minorHAnsi"/>
-          <w:sz w:val="28"/>
-          <w:szCs w:val="28"/>
+          <w:b/>
+          <w:bCs/>
+          <w:sz w:val="30"/>
+          <w:szCs w:val="30"/>
         </w:rPr>
       </w:pPr>
       <w:bookmarkStart w:id="25" w:name="_Toc101427050"/>
       <w:bookmarkStart w:id="26" w:name="_Toc101427107"/>
+      <w:r>
+        <w:rPr>
+          <w:rFonts w:asciiTheme="minorHAnsi" w:hAnsiTheme="minorHAnsi" w:cstheme="minorHAnsi"/>
+          <w:b/>
+          <w:bCs/>
+          <w:sz w:val="30"/>
+          <w:szCs w:val="30"/>
+        </w:rPr>
+        <w:t>Fully Dressed Use Cases</w:t>
+      </w:r>
     </w:p>
     <w:p>
       <w:pPr>
@@ -3905,25 +3949,7 @@
           <w:sz w:val="28"/>
           <w:szCs w:val="28"/>
         </w:rPr>
-        <w:t xml:space="preserve">Ali Sher </w:t>
-      </w:r>
-      <w:proofErr w:type="gramStart"/>
-      <w:r>
-        <w:rPr>
-          <w:rFonts w:asciiTheme="minorHAnsi" w:hAnsiTheme="minorHAnsi" w:cstheme="minorHAnsi"/>
-          <w:sz w:val="28"/>
-          <w:szCs w:val="28"/>
-        </w:rPr>
-        <w:t>Khan(</w:t>
-      </w:r>
-      <w:proofErr w:type="gramEnd"/>
-      <w:r>
-        <w:rPr>
-          <w:rFonts w:asciiTheme="minorHAnsi" w:hAnsiTheme="minorHAnsi" w:cstheme="minorHAnsi"/>
-          <w:sz w:val="28"/>
-          <w:szCs w:val="28"/>
-        </w:rPr>
-        <w:t>FA20-BSE-078)</w:t>
+        <w:t>Ali Sher Khan(FA20-BSE-078)</w:t>
       </w:r>
       <w:bookmarkEnd w:id="25"/>
       <w:bookmarkEnd w:id="26"/>
@@ -4021,6 +4047,7 @@
           <w:sz w:val="28"/>
           <w:szCs w:val="28"/>
         </w:rPr>
+        <w:lastRenderedPageBreak/>
         <w:t>Primary actor: HR Manager.</w:t>
       </w:r>
     </w:p>
@@ -4040,7 +4067,6 @@
           <w:sz w:val="28"/>
           <w:szCs w:val="28"/>
         </w:rPr>
-        <w:lastRenderedPageBreak/>
         <w:t xml:space="preserve">Stakeholders and Interests: </w:t>
       </w:r>
     </w:p>
@@ -4288,25 +4314,7 @@
           <w:sz w:val="28"/>
           <w:szCs w:val="28"/>
         </w:rPr>
-        <w:t xml:space="preserve">The software will show how much labor is free and how much labor </w:t>
-      </w:r>
-      <w:proofErr w:type="gramStart"/>
-      <w:r>
-        <w:rPr>
-          <w:rFonts w:asciiTheme="minorHAnsi" w:hAnsiTheme="minorHAnsi" w:cstheme="minorHAnsi"/>
-          <w:sz w:val="28"/>
-          <w:szCs w:val="28"/>
-        </w:rPr>
-        <w:t>is</w:t>
-      </w:r>
-      <w:proofErr w:type="gramEnd"/>
-      <w:r>
-        <w:rPr>
-          <w:rFonts w:asciiTheme="minorHAnsi" w:hAnsiTheme="minorHAnsi" w:cstheme="minorHAnsi"/>
-          <w:sz w:val="28"/>
-          <w:szCs w:val="28"/>
-        </w:rPr>
-        <w:t xml:space="preserve"> working. </w:t>
+        <w:t xml:space="preserve">The software will show how much labor is free and how much labor is working. </w:t>
       </w:r>
     </w:p>
     <w:p>
@@ -4464,25 +4472,7 @@
           <w:sz w:val="28"/>
           <w:szCs w:val="28"/>
         </w:rPr>
-        <w:t xml:space="preserve">Lenovo monitors with </w:t>
-      </w:r>
-      <w:proofErr w:type="gramStart"/>
-      <w:r>
-        <w:rPr>
-          <w:rFonts w:asciiTheme="minorHAnsi" w:hAnsiTheme="minorHAnsi" w:cstheme="minorHAnsi"/>
-          <w:sz w:val="28"/>
-          <w:szCs w:val="28"/>
-        </w:rPr>
-        <w:t>ultra HD</w:t>
-      </w:r>
-      <w:proofErr w:type="gramEnd"/>
-      <w:r>
-        <w:rPr>
-          <w:rFonts w:asciiTheme="minorHAnsi" w:hAnsiTheme="minorHAnsi" w:cstheme="minorHAnsi"/>
-          <w:sz w:val="28"/>
-          <w:szCs w:val="28"/>
-        </w:rPr>
-        <w:t xml:space="preserve"> display.</w:t>
+        <w:t>Lenovo monitors with ultra HD display.</w:t>
       </w:r>
     </w:p>
     <w:p>
@@ -4644,18 +4634,8 @@
                 <w:sz w:val="28"/>
                 <w:szCs w:val="28"/>
               </w:rPr>
-              <w:t>UseCaseUC</w:t>
-            </w:r>
-            <w:proofErr w:type="gramStart"/>
-            <w:r>
-              <w:rPr>
-                <w:rFonts w:asciiTheme="minorHAnsi" w:hAnsiTheme="minorHAnsi" w:cstheme="minorHAnsi"/>
-                <w:sz w:val="28"/>
-                <w:szCs w:val="28"/>
-              </w:rPr>
-              <w:t>2:FinanceManagement</w:t>
-            </w:r>
-            <w:proofErr w:type="gramEnd"/>
+              <w:t>UseCaseUC2:FinanceManagement</w:t>
+            </w:r>
           </w:p>
         </w:tc>
       </w:tr>
@@ -5168,25 +5148,7 @@
           <w:sz w:val="28"/>
           <w:szCs w:val="28"/>
         </w:rPr>
-        <w:t xml:space="preserve">Lenovo monitors with </w:t>
-      </w:r>
-      <w:proofErr w:type="gramStart"/>
-      <w:r>
-        <w:rPr>
-          <w:rFonts w:asciiTheme="minorHAnsi" w:hAnsiTheme="minorHAnsi" w:cstheme="minorHAnsi"/>
-          <w:sz w:val="28"/>
-          <w:szCs w:val="28"/>
-        </w:rPr>
-        <w:t>ultra HD</w:t>
-      </w:r>
-      <w:proofErr w:type="gramEnd"/>
-      <w:r>
-        <w:rPr>
-          <w:rFonts w:asciiTheme="minorHAnsi" w:hAnsiTheme="minorHAnsi" w:cstheme="minorHAnsi"/>
-          <w:sz w:val="28"/>
-          <w:szCs w:val="28"/>
-        </w:rPr>
-        <w:t xml:space="preserve"> display.</w:t>
+        <w:t>Lenovo monitors with ultra HD display.</w:t>
       </w:r>
     </w:p>
     <w:p>
@@ -6034,36 +5996,18 @@
           <w:sz w:val="24"/>
           <w:szCs w:val="24"/>
         </w:rPr>
-        <w:t xml:space="preserve">Supplier: It takes the order and </w:t>
-      </w:r>
-      <w:proofErr w:type="gramStart"/>
+        <w:t xml:space="preserve">Supplier: It takes the order and Respond on it. If all the require Entities are available then the accept order. And make </w:t>
+      </w:r>
+      <w:proofErr w:type="spellStart"/>
       <w:r>
         <w:rPr>
           <w:rFonts w:ascii="Times New Roman" w:hAnsi="Times New Roman" w:cs="Times New Roman"/>
           <w:sz w:val="24"/>
           <w:szCs w:val="24"/>
         </w:rPr>
-        <w:t>Respond</w:t>
-      </w:r>
-      <w:proofErr w:type="gramEnd"/>
-      <w:r>
-        <w:rPr>
-          <w:rFonts w:ascii="Times New Roman" w:hAnsi="Times New Roman" w:cs="Times New Roman"/>
-          <w:sz w:val="24"/>
-          <w:szCs w:val="24"/>
-        </w:rPr>
-        <w:t xml:space="preserve"> on it. If all the require Entities are available then the accept order. And make </w:t>
-      </w:r>
-      <w:proofErr w:type="gramStart"/>
-      <w:r>
-        <w:rPr>
-          <w:rFonts w:ascii="Times New Roman" w:hAnsi="Times New Roman" w:cs="Times New Roman"/>
-          <w:sz w:val="24"/>
-          <w:szCs w:val="24"/>
-        </w:rPr>
         <w:t>a</w:t>
       </w:r>
-      <w:proofErr w:type="gramEnd"/>
+      <w:proofErr w:type="spellEnd"/>
       <w:r>
         <w:rPr>
           <w:rFonts w:ascii="Times New Roman" w:hAnsi="Times New Roman" w:cs="Times New Roman"/>
@@ -6208,15 +6152,7 @@
         </w:numPr>
       </w:pPr>
       <w:r>
-        <w:t xml:space="preserve">System </w:t>
-      </w:r>
-      <w:proofErr w:type="gramStart"/>
-      <w:r>
-        <w:t>give</w:t>
-      </w:r>
-      <w:proofErr w:type="gramEnd"/>
-      <w:r>
-        <w:t xml:space="preserve"> more information to purchaser like product name etc.</w:t>
+        <w:t>System give more information to purchaser like product name etc.</w:t>
       </w:r>
     </w:p>
     <w:p>
@@ -6248,21 +6184,7 @@
           <w:color w:val="000000" w:themeColor="text1"/>
         </w:rPr>
         <w:tab/>
-        <w:t xml:space="preserve">Lenovo monitors with </w:t>
-      </w:r>
-      <w:proofErr w:type="gramStart"/>
-      <w:r>
-        <w:rPr>
-          <w:color w:val="000000" w:themeColor="text1"/>
-        </w:rPr>
-        <w:t>ultra HD</w:t>
-      </w:r>
-      <w:proofErr w:type="gramEnd"/>
-      <w:r>
-        <w:rPr>
-          <w:color w:val="000000" w:themeColor="text1"/>
-        </w:rPr>
-        <w:t xml:space="preserve"> display.</w:t>
+        <w:t>Lenovo monitors with ultra HD display.</w:t>
       </w:r>
     </w:p>
     <w:p>
@@ -6763,21 +6685,7 @@
           <w:color w:val="000000" w:themeColor="text1"/>
         </w:rPr>
         <w:tab/>
-        <w:t xml:space="preserve">Lenovo monitors with </w:t>
-      </w:r>
-      <w:proofErr w:type="gramStart"/>
-      <w:r>
-        <w:rPr>
-          <w:color w:val="000000" w:themeColor="text1"/>
-        </w:rPr>
-        <w:t>ultra HD</w:t>
-      </w:r>
-      <w:proofErr w:type="gramEnd"/>
-      <w:r>
-        <w:rPr>
-          <w:color w:val="000000" w:themeColor="text1"/>
-        </w:rPr>
-        <w:t xml:space="preserve"> display.</w:t>
+        <w:t>Lenovo monitors with ultra HD display.</w:t>
       </w:r>
     </w:p>
     <w:p>
@@ -7047,34 +6955,25 @@
           <w:szCs w:val="28"/>
         </w:rPr>
       </w:pPr>
-      <w:r>
-        <w:rPr>
-          <w:rFonts w:asciiTheme="minorHAnsi" w:hAnsiTheme="minorHAnsi" w:cstheme="minorHAnsi"/>
-          <w:b/>
-          <w:sz w:val="28"/>
-          <w:szCs w:val="28"/>
-        </w:rPr>
-        <w:t>Hassaan-Bin-</w:t>
-      </w:r>
-      <w:proofErr w:type="gramStart"/>
-      <w:r>
-        <w:rPr>
-          <w:rFonts w:asciiTheme="minorHAnsi" w:hAnsiTheme="minorHAnsi" w:cstheme="minorHAnsi"/>
-          <w:b/>
-          <w:sz w:val="28"/>
-          <w:szCs w:val="28"/>
-        </w:rPr>
-        <w:t>Abid(</w:t>
-      </w:r>
-      <w:proofErr w:type="gramEnd"/>
-      <w:r>
-        <w:rPr>
-          <w:rFonts w:asciiTheme="minorHAnsi" w:hAnsiTheme="minorHAnsi" w:cstheme="minorHAnsi"/>
-          <w:b/>
-          <w:sz w:val="28"/>
-          <w:szCs w:val="28"/>
-        </w:rPr>
-        <w:t>FA20-BSE_080)</w:t>
+      <w:proofErr w:type="spellStart"/>
+      <w:r>
+        <w:rPr>
+          <w:rFonts w:asciiTheme="minorHAnsi" w:hAnsiTheme="minorHAnsi" w:cstheme="minorHAnsi"/>
+          <w:b/>
+          <w:sz w:val="28"/>
+          <w:szCs w:val="28"/>
+        </w:rPr>
+        <w:t>Hassaan</w:t>
+      </w:r>
+      <w:proofErr w:type="spellEnd"/>
+      <w:r>
+        <w:rPr>
+          <w:rFonts w:asciiTheme="minorHAnsi" w:hAnsiTheme="minorHAnsi" w:cstheme="minorHAnsi"/>
+          <w:b/>
+          <w:sz w:val="28"/>
+          <w:szCs w:val="28"/>
+        </w:rPr>
+        <w:t>-Bin-Abid(FA20-BSE_080)</w:t>
       </w:r>
     </w:p>
     <w:p>
@@ -7404,31 +7303,23 @@
           <w:szCs w:val="28"/>
         </w:rPr>
       </w:pPr>
-      <w:r>
-        <w:rPr>
-          <w:rFonts w:asciiTheme="minorHAnsi" w:hAnsiTheme="minorHAnsi" w:cstheme="minorHAnsi"/>
-          <w:sz w:val="28"/>
-          <w:szCs w:val="28"/>
-        </w:rPr>
-        <w:t xml:space="preserve">samsung monitors with </w:t>
-      </w:r>
-      <w:proofErr w:type="gramStart"/>
-      <w:r>
-        <w:rPr>
-          <w:rFonts w:asciiTheme="minorHAnsi" w:hAnsiTheme="minorHAnsi" w:cstheme="minorHAnsi"/>
-          <w:sz w:val="28"/>
-          <w:szCs w:val="28"/>
-        </w:rPr>
-        <w:t>ultra HD</w:t>
-      </w:r>
-      <w:proofErr w:type="gramEnd"/>
-      <w:r>
-        <w:rPr>
-          <w:rFonts w:asciiTheme="minorHAnsi" w:hAnsiTheme="minorHAnsi" w:cstheme="minorHAnsi"/>
-          <w:sz w:val="28"/>
-          <w:szCs w:val="28"/>
-        </w:rPr>
-        <w:t xml:space="preserve"> display.</w:t>
+      <w:proofErr w:type="spellStart"/>
+      <w:r>
+        <w:rPr>
+          <w:rFonts w:asciiTheme="minorHAnsi" w:hAnsiTheme="minorHAnsi" w:cstheme="minorHAnsi"/>
+          <w:sz w:val="28"/>
+          <w:szCs w:val="28"/>
+        </w:rPr>
+        <w:t>samsung</w:t>
+      </w:r>
+      <w:proofErr w:type="spellEnd"/>
+      <w:r>
+        <w:rPr>
+          <w:rFonts w:asciiTheme="minorHAnsi" w:hAnsiTheme="minorHAnsi" w:cstheme="minorHAnsi"/>
+          <w:sz w:val="28"/>
+          <w:szCs w:val="28"/>
+        </w:rPr>
+        <w:t xml:space="preserve"> monitors with ultra HD display.</w:t>
       </w:r>
     </w:p>
     <w:p>
@@ -7874,31 +7765,23 @@
           <w:szCs w:val="28"/>
         </w:rPr>
       </w:pPr>
-      <w:r>
-        <w:rPr>
-          <w:rFonts w:asciiTheme="minorHAnsi" w:hAnsiTheme="minorHAnsi" w:cstheme="minorHAnsi"/>
-          <w:sz w:val="28"/>
-          <w:szCs w:val="28"/>
-        </w:rPr>
-        <w:t xml:space="preserve">samsung monitors with </w:t>
-      </w:r>
-      <w:proofErr w:type="gramStart"/>
-      <w:r>
-        <w:rPr>
-          <w:rFonts w:asciiTheme="minorHAnsi" w:hAnsiTheme="minorHAnsi" w:cstheme="minorHAnsi"/>
-          <w:sz w:val="28"/>
-          <w:szCs w:val="28"/>
-        </w:rPr>
-        <w:t>ultra HD</w:t>
-      </w:r>
-      <w:proofErr w:type="gramEnd"/>
-      <w:r>
-        <w:rPr>
-          <w:rFonts w:asciiTheme="minorHAnsi" w:hAnsiTheme="minorHAnsi" w:cstheme="minorHAnsi"/>
-          <w:sz w:val="28"/>
-          <w:szCs w:val="28"/>
-        </w:rPr>
-        <w:t xml:space="preserve"> display.</w:t>
+      <w:proofErr w:type="spellStart"/>
+      <w:r>
+        <w:rPr>
+          <w:rFonts w:asciiTheme="minorHAnsi" w:hAnsiTheme="minorHAnsi" w:cstheme="minorHAnsi"/>
+          <w:sz w:val="28"/>
+          <w:szCs w:val="28"/>
+        </w:rPr>
+        <w:t>samsung</w:t>
+      </w:r>
+      <w:proofErr w:type="spellEnd"/>
+      <w:r>
+        <w:rPr>
+          <w:rFonts w:asciiTheme="minorHAnsi" w:hAnsiTheme="minorHAnsi" w:cstheme="minorHAnsi"/>
+          <w:sz w:val="28"/>
+          <w:szCs w:val="28"/>
+        </w:rPr>
+        <w:t xml:space="preserve"> monitors with ultra HD display.</w:t>
       </w:r>
     </w:p>
     <w:p>
@@ -8080,15 +7963,7 @@
     </w:p>
     <w:p>
       <w:r>
-        <w:t xml:space="preserve">In the checking of availability of </w:t>
-      </w:r>
-      <w:proofErr w:type="gramStart"/>
-      <w:r>
-        <w:t>product</w:t>
-      </w:r>
-      <w:proofErr w:type="gramEnd"/>
-      <w:r>
-        <w:t xml:space="preserve"> the sales manager check the product which are available in the stock and will place order according to the requirement and then generate a report on the stock which is available </w:t>
+        <w:t xml:space="preserve">In the checking of availability of product the sales manager check the product which are available in the stock and will place order according to the requirement and then generate a report on the stock which is available </w:t>
       </w:r>
     </w:p>
     <w:p>
@@ -8106,15 +7981,7 @@
     </w:p>
     <w:p>
       <w:r>
-        <w:t xml:space="preserve">After checking the available stock sales manager check the sales </w:t>
-      </w:r>
-      <w:proofErr w:type="gramStart"/>
-      <w:r>
-        <w:t>details .Check</w:t>
-      </w:r>
-      <w:proofErr w:type="gramEnd"/>
-      <w:r>
-        <w:t xml:space="preserve"> the sales of the product </w:t>
+        <w:t xml:space="preserve">After checking the available stock sales manager check the sales details .Check the sales of the product </w:t>
       </w:r>
     </w:p>
     <w:p>
@@ -8132,7 +7999,21 @@
         <w:rPr>
           <w:color w:val="4F81BD" w:themeColor="accent1"/>
         </w:rPr>
-        <w:t>Use Case: prepare order recipt:</w:t>
+        <w:t xml:space="preserve">Use Case: prepare order </w:t>
+      </w:r>
+      <w:proofErr w:type="spellStart"/>
+      <w:r>
+        <w:rPr>
+          <w:color w:val="4F81BD" w:themeColor="accent1"/>
+        </w:rPr>
+        <w:t>recipt</w:t>
+      </w:r>
+      <w:proofErr w:type="spellEnd"/>
+      <w:r>
+        <w:rPr>
+          <w:color w:val="4F81BD" w:themeColor="accent1"/>
+        </w:rPr>
+        <w:t>:</w:t>
       </w:r>
     </w:p>
     <w:p>
@@ -8147,19 +8028,19 @@
         </w:rPr>
         <w:t xml:space="preserve">After checking sales sale dealer prepare order </w:t>
       </w:r>
-      <w:proofErr w:type="gramStart"/>
+      <w:proofErr w:type="spellStart"/>
       <w:r>
         <w:rPr>
           <w:color w:val="000000" w:themeColor="text1"/>
         </w:rPr>
-        <w:t>recipt .Also</w:t>
-      </w:r>
-      <w:proofErr w:type="gramEnd"/>
+        <w:t>recipt</w:t>
+      </w:r>
+      <w:proofErr w:type="spellEnd"/>
       <w:r>
         <w:rPr>
           <w:color w:val="000000" w:themeColor="text1"/>
         </w:rPr>
-        <w:t xml:space="preserve"> check the order details .Sales dealer prepare order for the customer .Sales dealer fulfill the need of the client </w:t>
+        <w:t xml:space="preserve"> .Also check the order details .Sales dealer prepare order for the customer .Sales dealer fulfill the need of the client </w:t>
       </w:r>
     </w:p>
     <w:p>
@@ -8172,92 +8053,48 @@
         <w:rPr>
           <w:color w:val="4F81BD" w:themeColor="accent1"/>
         </w:rPr>
-        <w:t xml:space="preserve">Use Case: provide order </w:t>
-      </w:r>
-      <w:proofErr w:type="gramStart"/>
-      <w:r>
+        <w:t>Use Case: provide order details :</w:t>
+      </w:r>
+    </w:p>
+    <w:p>
+      <w:pPr>
+        <w:rPr>
+          <w:color w:val="000000" w:themeColor="text1"/>
+        </w:rPr>
+      </w:pPr>
+      <w:r>
+        <w:rPr>
+          <w:color w:val="000000" w:themeColor="text1"/>
+        </w:rPr>
+        <w:t>After prepare order paid the purchase employees will go over the order details whether the quantity and quality and all other requirement components of the order are according to the order placed .Also give the details to the client either order is accepted or order is rejected or order is rejected .</w:t>
+      </w:r>
+    </w:p>
+    <w:p>
+      <w:pPr>
+        <w:rPr>
+          <w:color w:val="000000" w:themeColor="text1"/>
+        </w:rPr>
+      </w:pPr>
+      <w:r>
+        <w:rPr>
+          <w:color w:val="000000" w:themeColor="text1"/>
+        </w:rPr>
+        <w:lastRenderedPageBreak/>
+        <w:t xml:space="preserve">order for the customer .Sales dealer fulfill the need of the client </w:t>
+      </w:r>
+    </w:p>
+    <w:p>
+      <w:pPr>
         <w:rPr>
           <w:color w:val="4F81BD" w:themeColor="accent1"/>
         </w:rPr>
-        <w:t>details :</w:t>
-      </w:r>
-      <w:proofErr w:type="gramEnd"/>
-    </w:p>
-    <w:p>
-      <w:pPr>
-        <w:rPr>
-          <w:color w:val="000000" w:themeColor="text1"/>
-        </w:rPr>
-      </w:pPr>
-      <w:r>
-        <w:rPr>
-          <w:color w:val="000000" w:themeColor="text1"/>
-        </w:rPr>
-        <w:t xml:space="preserve">After prepare order paid the purchase employees will go over the order details whether the quantity and quality and all other requirement components of the order are according to the order </w:t>
-      </w:r>
-      <w:proofErr w:type="gramStart"/>
-      <w:r>
-        <w:rPr>
-          <w:color w:val="000000" w:themeColor="text1"/>
-        </w:rPr>
-        <w:t>placed .Also</w:t>
-      </w:r>
-      <w:proofErr w:type="gramEnd"/>
-      <w:r>
-        <w:rPr>
-          <w:color w:val="000000" w:themeColor="text1"/>
-        </w:rPr>
-        <w:t xml:space="preserve"> give the details to the client either order is accepted or order is rejected or order is rejected .</w:t>
-      </w:r>
-    </w:p>
-    <w:p>
-      <w:pPr>
-        <w:rPr>
-          <w:color w:val="000000" w:themeColor="text1"/>
-        </w:rPr>
-      </w:pPr>
-      <w:r>
-        <w:rPr>
-          <w:color w:val="000000" w:themeColor="text1"/>
-        </w:rPr>
-        <w:lastRenderedPageBreak/>
-        <w:t xml:space="preserve">order for the </w:t>
-      </w:r>
-      <w:proofErr w:type="gramStart"/>
-      <w:r>
-        <w:rPr>
-          <w:color w:val="000000" w:themeColor="text1"/>
-        </w:rPr>
-        <w:t>customer .Sales</w:t>
-      </w:r>
-      <w:proofErr w:type="gramEnd"/>
-      <w:r>
-        <w:rPr>
-          <w:color w:val="000000" w:themeColor="text1"/>
-        </w:rPr>
-        <w:t xml:space="preserve"> dealer fulfill the need of the client </w:t>
-      </w:r>
-    </w:p>
-    <w:p>
-      <w:pPr>
+      </w:pPr>
+      <w:r>
         <w:rPr>
           <w:color w:val="4F81BD" w:themeColor="accent1"/>
         </w:rPr>
-      </w:pPr>
-      <w:r>
-        <w:rPr>
-          <w:color w:val="4F81BD" w:themeColor="accent1"/>
-        </w:rPr>
-        <w:t xml:space="preserve">Use Case: save order and client </w:t>
-      </w:r>
-      <w:proofErr w:type="gramStart"/>
-      <w:r>
-        <w:rPr>
-          <w:color w:val="4F81BD" w:themeColor="accent1"/>
-        </w:rPr>
-        <w:t>details :</w:t>
-      </w:r>
-      <w:proofErr w:type="gramEnd"/>
+        <w:t>Use Case: save order and client details :</w:t>
+      </w:r>
     </w:p>
     <w:p>
       <w:pPr>
@@ -8270,21 +8107,7 @@
         <w:rPr>
           <w:color w:val="000000" w:themeColor="text1"/>
         </w:rPr>
-        <w:t xml:space="preserve">After order details sale dealer save order details order quality quantity and other requirement and also save the details of the </w:t>
-      </w:r>
-      <w:proofErr w:type="gramStart"/>
-      <w:r>
-        <w:rPr>
-          <w:color w:val="000000" w:themeColor="text1"/>
-        </w:rPr>
-        <w:t>client ,client</w:t>
-      </w:r>
-      <w:proofErr w:type="gramEnd"/>
-      <w:r>
-        <w:rPr>
-          <w:color w:val="000000" w:themeColor="text1"/>
-        </w:rPr>
-        <w:t xml:space="preserve"> name client id and other necessary requirement.</w:t>
+        <w:t>After order details sale dealer save order details order quality quantity and other requirement and also save the details of the client ,client name client id and other necessary requirement.</w:t>
       </w:r>
     </w:p>
     <w:p>
@@ -8568,7 +8391,25 @@
           <w:sz w:val="24"/>
           <w:szCs w:val="24"/>
         </w:rPr>
-        <w:t xml:space="preserve">check availabilty of product </w:t>
+        <w:t xml:space="preserve">check </w:t>
+      </w:r>
+      <w:proofErr w:type="spellStart"/>
+      <w:r>
+        <w:rPr>
+          <w:color w:val="0D0D0D" w:themeColor="text1" w:themeTint="F2"/>
+          <w:sz w:val="24"/>
+          <w:szCs w:val="24"/>
+        </w:rPr>
+        <w:t>availabilty</w:t>
+      </w:r>
+      <w:proofErr w:type="spellEnd"/>
+      <w:r>
+        <w:rPr>
+          <w:color w:val="0D0D0D" w:themeColor="text1" w:themeTint="F2"/>
+          <w:sz w:val="24"/>
+          <w:szCs w:val="24"/>
+        </w:rPr>
+        <w:t xml:space="preserve"> of product </w:t>
       </w:r>
     </w:p>
     <w:p>
@@ -8614,8 +8455,18 @@
           <w:sz w:val="24"/>
           <w:szCs w:val="24"/>
         </w:rPr>
-        <w:t>prepare order rececipt</w:t>
-      </w:r>
+        <w:t xml:space="preserve">prepare order </w:t>
+      </w:r>
+      <w:proofErr w:type="spellStart"/>
+      <w:r>
+        <w:rPr>
+          <w:color w:val="0D0D0D" w:themeColor="text1" w:themeTint="F2"/>
+          <w:sz w:val="24"/>
+          <w:szCs w:val="24"/>
+        </w:rPr>
+        <w:t>rececipt</w:t>
+      </w:r>
+      <w:proofErr w:type="spellEnd"/>
     </w:p>
     <w:p>
       <w:pPr>
@@ -8660,8 +8511,18 @@
           <w:sz w:val="24"/>
           <w:szCs w:val="24"/>
         </w:rPr>
-        <w:t>save order &amp; client deatil</w:t>
-      </w:r>
+        <w:t xml:space="preserve">save order &amp; client </w:t>
+      </w:r>
+      <w:proofErr w:type="spellStart"/>
+      <w:r>
+        <w:rPr>
+          <w:color w:val="0D0D0D" w:themeColor="text1" w:themeTint="F2"/>
+          <w:sz w:val="24"/>
+          <w:szCs w:val="24"/>
+        </w:rPr>
+        <w:t>deatil</w:t>
+      </w:r>
+      <w:proofErr w:type="spellEnd"/>
     </w:p>
     <w:p>
       <w:pPr>
@@ -9013,21 +8874,7 @@
               <w:rPr>
                 <w:sz w:val="28"/>
               </w:rPr>
-              <w:t xml:space="preserve">Sale </w:t>
-            </w:r>
-            <w:proofErr w:type="gramStart"/>
-            <w:r>
-              <w:rPr>
-                <w:sz w:val="28"/>
-              </w:rPr>
-              <w:t>manager ,</w:t>
-            </w:r>
-            <w:proofErr w:type="gramEnd"/>
-            <w:r>
-              <w:rPr>
-                <w:sz w:val="28"/>
-              </w:rPr>
-              <w:t xml:space="preserve">  production dealer, production manager </w:t>
+              <w:t xml:space="preserve">Sale manager ,  production dealer, production manager </w:t>
             </w:r>
           </w:p>
         </w:tc>
@@ -9146,21 +8993,7 @@
               <w:rPr>
                 <w:sz w:val="28"/>
               </w:rPr>
-              <w:t xml:space="preserve">Sale </w:t>
-            </w:r>
-            <w:proofErr w:type="gramStart"/>
-            <w:r>
-              <w:rPr>
-                <w:sz w:val="28"/>
-              </w:rPr>
-              <w:t>manager  will</w:t>
-            </w:r>
-            <w:proofErr w:type="gramEnd"/>
-            <w:r>
-              <w:rPr>
-                <w:sz w:val="28"/>
-              </w:rPr>
-              <w:t xml:space="preserve"> open Check production list</w:t>
+              <w:t>Sale manager  will open Check production list</w:t>
             </w:r>
           </w:p>
           <w:p>
@@ -9239,7 +9072,23 @@
                 <w:b/>
                 <w:sz w:val="28"/>
               </w:rPr>
-              <w:t>Verify prodution details</w:t>
+              <w:t xml:space="preserve">Verify </w:t>
+            </w:r>
+            <w:proofErr w:type="spellStart"/>
+            <w:r>
+              <w:rPr>
+                <w:b/>
+                <w:sz w:val="28"/>
+              </w:rPr>
+              <w:t>prodution</w:t>
+            </w:r>
+            <w:proofErr w:type="spellEnd"/>
+            <w:r>
+              <w:rPr>
+                <w:b/>
+                <w:sz w:val="28"/>
+              </w:rPr>
+              <w:t xml:space="preserve"> details</w:t>
             </w:r>
           </w:p>
           <w:p>
@@ -9259,21 +9108,7 @@
               <w:rPr>
                 <w:sz w:val="28"/>
               </w:rPr>
-              <w:t xml:space="preserve">Sale </w:t>
-            </w:r>
-            <w:proofErr w:type="gramStart"/>
-            <w:r>
-              <w:rPr>
-                <w:sz w:val="28"/>
-              </w:rPr>
-              <w:t>manger  will</w:t>
-            </w:r>
-            <w:proofErr w:type="gramEnd"/>
-            <w:r>
-              <w:rPr>
-                <w:sz w:val="28"/>
-              </w:rPr>
-              <w:t xml:space="preserve"> check the available product</w:t>
+              <w:t>Sale manger  will check the available product</w:t>
             </w:r>
           </w:p>
           <w:p>
@@ -9313,8 +9148,16 @@
               <w:rPr>
                 <w:sz w:val="28"/>
               </w:rPr>
-              <w:t>System will ask for available product report report</w:t>
-            </w:r>
+              <w:t xml:space="preserve">System will ask for available product report </w:t>
+            </w:r>
+            <w:proofErr w:type="spellStart"/>
+            <w:r>
+              <w:rPr>
+                <w:sz w:val="28"/>
+              </w:rPr>
+              <w:t>report</w:t>
+            </w:r>
+            <w:proofErr w:type="spellEnd"/>
           </w:p>
           <w:p>
             <w:pPr>
@@ -9333,21 +9176,7 @@
               <w:rPr>
                 <w:sz w:val="28"/>
               </w:rPr>
-              <w:t xml:space="preserve">sale </w:t>
-            </w:r>
-            <w:proofErr w:type="gramStart"/>
-            <w:r>
-              <w:rPr>
-                <w:sz w:val="28"/>
-              </w:rPr>
-              <w:t>manger  will</w:t>
-            </w:r>
-            <w:proofErr w:type="gramEnd"/>
-            <w:r>
-              <w:rPr>
-                <w:sz w:val="28"/>
-              </w:rPr>
-              <w:t xml:space="preserve"> select the option</w:t>
+              <w:t>sale manger  will select the option</w:t>
             </w:r>
           </w:p>
           <w:p>
@@ -9387,21 +9216,7 @@
               <w:rPr>
                 <w:sz w:val="28"/>
               </w:rPr>
-              <w:t xml:space="preserve">Sale </w:t>
-            </w:r>
-            <w:proofErr w:type="gramStart"/>
-            <w:r>
-              <w:rPr>
-                <w:sz w:val="28"/>
-              </w:rPr>
-              <w:t>manager  will</w:t>
-            </w:r>
-            <w:proofErr w:type="gramEnd"/>
-            <w:r>
-              <w:rPr>
-                <w:sz w:val="28"/>
-              </w:rPr>
-              <w:t xml:space="preserve"> enter the verification code</w:t>
+              <w:t>Sale manager  will enter the verification code</w:t>
             </w:r>
           </w:p>
           <w:p>
@@ -9598,21 +9413,7 @@
               <w:rPr>
                 <w:sz w:val="28"/>
               </w:rPr>
-              <w:t xml:space="preserve">Sale </w:t>
-            </w:r>
-            <w:proofErr w:type="gramStart"/>
-            <w:r>
-              <w:rPr>
-                <w:sz w:val="28"/>
-              </w:rPr>
-              <w:t>manager  must</w:t>
-            </w:r>
-            <w:proofErr w:type="gramEnd"/>
-            <w:r>
-              <w:rPr>
-                <w:sz w:val="28"/>
-              </w:rPr>
-              <w:t xml:space="preserve"> be login to the system</w:t>
+              <w:t>Sale manager  must be login to the system</w:t>
             </w:r>
           </w:p>
           <w:p>
@@ -10110,21 +9911,7 @@
               <w:rPr>
                 <w:sz w:val="28"/>
               </w:rPr>
-              <w:t xml:space="preserve">Sale </w:t>
-            </w:r>
-            <w:proofErr w:type="gramStart"/>
-            <w:r>
-              <w:rPr>
-                <w:sz w:val="28"/>
-              </w:rPr>
-              <w:t>manger ,</w:t>
-            </w:r>
-            <w:proofErr w:type="gramEnd"/>
-            <w:r>
-              <w:rPr>
-                <w:sz w:val="28"/>
-              </w:rPr>
-              <w:t xml:space="preserve"> sale dealer, </w:t>
+              <w:t xml:space="preserve">Sale manger , sale dealer, </w:t>
             </w:r>
           </w:p>
         </w:tc>
@@ -10239,21 +10026,7 @@
               <w:rPr>
                 <w:sz w:val="28"/>
               </w:rPr>
-              <w:t xml:space="preserve">Sale </w:t>
-            </w:r>
-            <w:proofErr w:type="gramStart"/>
-            <w:r>
-              <w:rPr>
-                <w:sz w:val="28"/>
-              </w:rPr>
-              <w:t>manger ,</w:t>
-            </w:r>
-            <w:proofErr w:type="gramEnd"/>
-            <w:r>
-              <w:rPr>
-                <w:sz w:val="28"/>
-              </w:rPr>
-              <w:t xml:space="preserve"> sale dealer, product manger</w:t>
+              <w:t>Sale manger , sale dealer, product manger</w:t>
             </w:r>
           </w:p>
         </w:tc>
@@ -10353,21 +10126,7 @@
               <w:rPr>
                 <w:sz w:val="28"/>
               </w:rPr>
-              <w:t xml:space="preserve">After verifying the user system will prompt the </w:t>
-            </w:r>
-            <w:proofErr w:type="gramStart"/>
-            <w:r>
-              <w:rPr>
-                <w:sz w:val="28"/>
-              </w:rPr>
-              <w:t>sale  Menu</w:t>
-            </w:r>
-            <w:proofErr w:type="gramEnd"/>
-            <w:r>
-              <w:rPr>
-                <w:sz w:val="28"/>
-              </w:rPr>
-              <w:t xml:space="preserve"> </w:t>
+              <w:t xml:space="preserve">After verifying the user system will prompt the sale  Menu </w:t>
             </w:r>
           </w:p>
           <w:p>
@@ -10408,21 +10167,7 @@
                 <w:sz w:val="28"/>
               </w:rPr>
               <w:lastRenderedPageBreak/>
-              <w:t xml:space="preserve">After watching </w:t>
-            </w:r>
-            <w:proofErr w:type="gramStart"/>
-            <w:r>
-              <w:rPr>
-                <w:sz w:val="28"/>
-              </w:rPr>
-              <w:t>the  sales</w:t>
-            </w:r>
-            <w:proofErr w:type="gramEnd"/>
-            <w:r>
-              <w:rPr>
-                <w:sz w:val="28"/>
-              </w:rPr>
-              <w:t xml:space="preserve"> detail list   manger will start future panning </w:t>
+              <w:t xml:space="preserve">After watching the  sales detail list   manger will start future panning </w:t>
             </w:r>
           </w:p>
         </w:tc>
@@ -10546,21 +10291,21 @@
               <w:rPr>
                 <w:sz w:val="28"/>
               </w:rPr>
-              <w:t xml:space="preserve">System will ask for option of verification i-e verify through </w:t>
-            </w:r>
-            <w:proofErr w:type="gramStart"/>
-            <w:r>
-              <w:rPr>
-                <w:sz w:val="28"/>
-              </w:rPr>
-              <w:t>Email</w:t>
-            </w:r>
-            <w:proofErr w:type="gramEnd"/>
-            <w:r>
-              <w:rPr>
-                <w:sz w:val="28"/>
-              </w:rPr>
-              <w:t xml:space="preserve"> or phone no.</w:t>
+              <w:t xml:space="preserve">System will ask for option of verification </w:t>
+            </w:r>
+            <w:proofErr w:type="spellStart"/>
+            <w:r>
+              <w:rPr>
+                <w:sz w:val="28"/>
+              </w:rPr>
+              <w:t>i</w:t>
+            </w:r>
+            <w:proofErr w:type="spellEnd"/>
+            <w:r>
+              <w:rPr>
+                <w:sz w:val="28"/>
+              </w:rPr>
+              <w:t>-e verify through Email or phone no.</w:t>
             </w:r>
           </w:p>
           <w:p>
@@ -10776,21 +10521,7 @@
               <w:rPr>
                 <w:sz w:val="28"/>
               </w:rPr>
-              <w:t xml:space="preserve">sale </w:t>
-            </w:r>
-            <w:proofErr w:type="gramStart"/>
-            <w:r>
-              <w:rPr>
-                <w:sz w:val="28"/>
-              </w:rPr>
-              <w:t>manager  must</w:t>
-            </w:r>
-            <w:proofErr w:type="gramEnd"/>
-            <w:r>
-              <w:rPr>
-                <w:sz w:val="28"/>
-              </w:rPr>
-              <w:t xml:space="preserve"> Register to the system</w:t>
+              <w:t>sale manager  must Register to the system</w:t>
             </w:r>
           </w:p>
           <w:p>
@@ -11475,23 +11206,7 @@
                 <w:sz w:val="28"/>
                 <w:szCs w:val="28"/>
               </w:rPr>
-              <w:t xml:space="preserve">Sale </w:t>
-            </w:r>
-            <w:proofErr w:type="gramStart"/>
-            <w:r>
-              <w:rPr>
-                <w:sz w:val="28"/>
-                <w:szCs w:val="28"/>
-              </w:rPr>
-              <w:t>manager ,sale</w:t>
-            </w:r>
-            <w:proofErr w:type="gramEnd"/>
-            <w:r>
-              <w:rPr>
-                <w:sz w:val="28"/>
-                <w:szCs w:val="28"/>
-              </w:rPr>
-              <w:t xml:space="preserve"> dealer </w:t>
+              <w:t xml:space="preserve">Sale manager ,sale dealer </w:t>
             </w:r>
           </w:p>
         </w:tc>
@@ -11613,21 +11328,7 @@
               <w:rPr>
                 <w:sz w:val="28"/>
               </w:rPr>
-              <w:t xml:space="preserve">System Request the Actor to enter the </w:t>
-            </w:r>
-            <w:proofErr w:type="gramStart"/>
-            <w:r>
-              <w:rPr>
-                <w:sz w:val="28"/>
-              </w:rPr>
-              <w:t>user</w:t>
-            </w:r>
-            <w:proofErr w:type="gramEnd"/>
-            <w:r>
-              <w:rPr>
-                <w:sz w:val="28"/>
-              </w:rPr>
-              <w:t xml:space="preserve"> name and password</w:t>
+              <w:t>System Request the Actor to enter the user name and password</w:t>
             </w:r>
           </w:p>
           <w:p>
@@ -11647,21 +11348,7 @@
               <w:rPr>
                 <w:sz w:val="28"/>
               </w:rPr>
-              <w:t xml:space="preserve">User enter the </w:t>
-            </w:r>
-            <w:proofErr w:type="gramStart"/>
-            <w:r>
-              <w:rPr>
-                <w:sz w:val="28"/>
-              </w:rPr>
-              <w:t>user</w:t>
-            </w:r>
-            <w:proofErr w:type="gramEnd"/>
-            <w:r>
-              <w:rPr>
-                <w:sz w:val="28"/>
-              </w:rPr>
-              <w:t xml:space="preserve"> name and password</w:t>
+              <w:t>User enter the user name and password</w:t>
             </w:r>
           </w:p>
           <w:p>
@@ -11681,21 +11368,7 @@
               <w:rPr>
                 <w:sz w:val="28"/>
               </w:rPr>
-              <w:t xml:space="preserve">The system validates the </w:t>
-            </w:r>
-            <w:proofErr w:type="gramStart"/>
-            <w:r>
-              <w:rPr>
-                <w:sz w:val="28"/>
-              </w:rPr>
-              <w:t>user</w:t>
-            </w:r>
-            <w:proofErr w:type="gramEnd"/>
-            <w:r>
-              <w:rPr>
-                <w:sz w:val="28"/>
-              </w:rPr>
-              <w:t xml:space="preserve"> name and password, and show Sale Menu </w:t>
+              <w:t xml:space="preserve">The system validates the user name and password, and show Sale Menu </w:t>
             </w:r>
           </w:p>
           <w:p>
@@ -12027,21 +11700,7 @@
               <w:rPr>
                 <w:sz w:val="28"/>
               </w:rPr>
-              <w:t xml:space="preserve">sales manager </w:t>
-            </w:r>
-            <w:proofErr w:type="gramStart"/>
-            <w:r>
-              <w:rPr>
-                <w:sz w:val="28"/>
-              </w:rPr>
-              <w:t>give</w:t>
-            </w:r>
-            <w:proofErr w:type="gramEnd"/>
-            <w:r>
-              <w:rPr>
-                <w:sz w:val="28"/>
-              </w:rPr>
-              <w:t xml:space="preserve"> details of order to client </w:t>
+              <w:t xml:space="preserve">sales manager give details of order to client </w:t>
             </w:r>
           </w:p>
           <w:p>
@@ -12407,21 +12066,7 @@
               <w:rPr>
                 <w:sz w:val="28"/>
               </w:rPr>
-              <w:t xml:space="preserve">sales manager </w:t>
-            </w:r>
-            <w:proofErr w:type="gramStart"/>
-            <w:r>
-              <w:rPr>
-                <w:sz w:val="28"/>
-              </w:rPr>
-              <w:t>give</w:t>
-            </w:r>
-            <w:proofErr w:type="gramEnd"/>
-            <w:r>
-              <w:rPr>
-                <w:sz w:val="28"/>
-              </w:rPr>
-              <w:t xml:space="preserve"> details of order to client </w:t>
+              <w:t xml:space="preserve">sales manager give details of order to client </w:t>
             </w:r>
           </w:p>
           <w:p>
@@ -12866,23 +12511,7 @@
           <w:sz w:val="24"/>
           <w:szCs w:val="24"/>
         </w:rPr>
-        <w:t xml:space="preserve">The admin then </w:t>
-      </w:r>
-      <w:proofErr w:type="gramStart"/>
-      <w:r>
-        <w:rPr>
-          <w:sz w:val="24"/>
-          <w:szCs w:val="24"/>
-        </w:rPr>
-        <w:t>approve</w:t>
-      </w:r>
-      <w:proofErr w:type="gramEnd"/>
-      <w:r>
-        <w:rPr>
-          <w:sz w:val="24"/>
-          <w:szCs w:val="24"/>
-        </w:rPr>
-        <w:t xml:space="preserve"> or disapprove the request.</w:t>
+        <w:t>The admin then approve or disapprove the request.</w:t>
       </w:r>
     </w:p>
     <w:p>
@@ -13044,23 +12673,7 @@
           <w:sz w:val="24"/>
           <w:szCs w:val="24"/>
         </w:rPr>
-        <w:t xml:space="preserve">The admin then </w:t>
-      </w:r>
-      <w:proofErr w:type="gramStart"/>
-      <w:r>
-        <w:rPr>
-          <w:sz w:val="24"/>
-          <w:szCs w:val="24"/>
-        </w:rPr>
-        <w:t>approve</w:t>
-      </w:r>
-      <w:proofErr w:type="gramEnd"/>
-      <w:r>
-        <w:rPr>
-          <w:sz w:val="24"/>
-          <w:szCs w:val="24"/>
-        </w:rPr>
-        <w:t xml:space="preserve"> or disapprove the request.</w:t>
+        <w:t>The admin then approve or disapprove the request.</w:t>
       </w:r>
     </w:p>
     <w:p>
@@ -13102,23 +12715,7 @@
           <w:sz w:val="24"/>
           <w:szCs w:val="24"/>
         </w:rPr>
-        <w:t xml:space="preserve">The manager </w:t>
-      </w:r>
-      <w:proofErr w:type="gramStart"/>
-      <w:r>
-        <w:rPr>
-          <w:sz w:val="24"/>
-          <w:szCs w:val="24"/>
-        </w:rPr>
-        <w:t>analyze</w:t>
-      </w:r>
-      <w:proofErr w:type="gramEnd"/>
-      <w:r>
-        <w:rPr>
-          <w:sz w:val="24"/>
-          <w:szCs w:val="24"/>
-        </w:rPr>
-        <w:t xml:space="preserve"> the descript.</w:t>
+        <w:t>The manager analyze the descript.</w:t>
       </w:r>
     </w:p>
     <w:p>

</xml_diff>